<commit_message>
More Journal Only Need Jacob NoSQL and konsklution
</commit_message>
<xml_diff>
--- a/SmartGridJournal.docx
+++ b/SmartGridJournal.docx
@@ -459,6 +459,8 @@
           <w:r>
             <w:t>Indhold</w:t>
           </w:r>
+          <w:bookmarkStart w:id="0" w:name="_GoBack"/>
+          <w:bookmarkEnd w:id="0"/>
         </w:p>
         <w:p>
           <w:pPr>
@@ -481,7 +483,7 @@
           <w:r>
             <w:fldChar w:fldCharType="separate"/>
           </w:r>
-          <w:hyperlink w:anchor="_Toc500591633" w:history="1">
+          <w:hyperlink w:anchor="_Toc500773574" w:history="1">
             <w:r>
               <w:rPr>
                 <w:rStyle w:val="Hyperlink"/>
@@ -508,7 +510,7 @@
                 <w:noProof/>
                 <w:webHidden/>
               </w:rPr>
-              <w:instrText xml:space="preserve"> PAGEREF _Toc500591633 \h </w:instrText>
+              <w:instrText xml:space="preserve"> PAGEREF _Toc500773574 \h </w:instrText>
             </w:r>
             <w:r>
               <w:rPr>
@@ -551,7 +553,7 @@
               <w:lang w:eastAsia="da-DK"/>
             </w:rPr>
           </w:pPr>
-          <w:hyperlink w:anchor="_Toc500591634" w:history="1">
+          <w:hyperlink w:anchor="_Toc500773575" w:history="1">
             <w:r>
               <w:rPr>
                 <w:rStyle w:val="Hyperlink"/>
@@ -578,7 +580,7 @@
                 <w:noProof/>
                 <w:webHidden/>
               </w:rPr>
-              <w:instrText xml:space="preserve"> PAGEREF _Toc500591634 \h </w:instrText>
+              <w:instrText xml:space="preserve"> PAGEREF _Toc500773575 \h </w:instrText>
             </w:r>
             <w:r>
               <w:rPr>
@@ -616,10 +618,12 @@
               <w:tab w:val="right" w:leader="dot" w:pos="9628"/>
             </w:tabs>
             <w:rPr>
+              <w:rFonts w:eastAsiaTheme="minorEastAsia"/>
               <w:noProof/>
+              <w:lang w:eastAsia="da-DK"/>
             </w:rPr>
           </w:pPr>
-          <w:hyperlink w:anchor="_Toc500591635" w:history="1">
+          <w:hyperlink w:anchor="_Toc500773576" w:history="1">
             <w:r>
               <w:rPr>
                 <w:rStyle w:val="Hyperlink"/>
@@ -646,7 +650,7 @@
                 <w:noProof/>
                 <w:webHidden/>
               </w:rPr>
-              <w:instrText xml:space="preserve"> PAGEREF _Toc500591635 \h </w:instrText>
+              <w:instrText xml:space="preserve"> PAGEREF _Toc500773576 \h </w:instrText>
             </w:r>
             <w:r>
               <w:rPr>
@@ -684,10 +688,12 @@
               <w:tab w:val="right" w:leader="dot" w:pos="9628"/>
             </w:tabs>
             <w:rPr>
+              <w:rFonts w:eastAsiaTheme="minorEastAsia"/>
               <w:noProof/>
+              <w:lang w:eastAsia="da-DK"/>
             </w:rPr>
           </w:pPr>
-          <w:hyperlink w:anchor="_Toc500591636" w:history="1">
+          <w:hyperlink w:anchor="_Toc500773577" w:history="1">
             <w:r>
               <w:rPr>
                 <w:rStyle w:val="Hyperlink"/>
@@ -714,7 +720,7 @@
                 <w:noProof/>
                 <w:webHidden/>
               </w:rPr>
-              <w:instrText xml:space="preserve"> PAGEREF _Toc500591636 \h </w:instrText>
+              <w:instrText xml:space="preserve"> PAGEREF _Toc500773577 \h </w:instrText>
             </w:r>
             <w:r>
               <w:rPr>
@@ -735,6 +741,146 @@
                 <w:webHidden/>
               </w:rPr>
               <w:t>2</w:t>
+            </w:r>
+            <w:r>
+              <w:rPr>
+                <w:noProof/>
+                <w:webHidden/>
+              </w:rPr>
+              <w:fldChar w:fldCharType="end"/>
+            </w:r>
+          </w:hyperlink>
+        </w:p>
+        <w:p>
+          <w:pPr>
+            <w:pStyle w:val="Indholdsfortegnelse3"/>
+            <w:tabs>
+              <w:tab w:val="right" w:leader="dot" w:pos="9628"/>
+            </w:tabs>
+            <w:rPr>
+              <w:rFonts w:eastAsiaTheme="minorEastAsia"/>
+              <w:noProof/>
+              <w:lang w:eastAsia="da-DK"/>
+            </w:rPr>
+          </w:pPr>
+          <w:hyperlink w:anchor="_Toc500773578" w:history="1">
+            <w:r>
+              <w:rPr>
+                <w:rStyle w:val="Hyperlink"/>
+                <w:noProof/>
+              </w:rPr>
+              <w:t>SQL</w:t>
+            </w:r>
+            <w:r>
+              <w:rPr>
+                <w:noProof/>
+                <w:webHidden/>
+              </w:rPr>
+              <w:tab/>
+            </w:r>
+            <w:r>
+              <w:rPr>
+                <w:noProof/>
+                <w:webHidden/>
+              </w:rPr>
+              <w:fldChar w:fldCharType="begin"/>
+            </w:r>
+            <w:r>
+              <w:rPr>
+                <w:noProof/>
+                <w:webHidden/>
+              </w:rPr>
+              <w:instrText xml:space="preserve"> PAGEREF _Toc500773578 \h </w:instrText>
+            </w:r>
+            <w:r>
+              <w:rPr>
+                <w:noProof/>
+                <w:webHidden/>
+              </w:rPr>
+            </w:r>
+            <w:r>
+              <w:rPr>
+                <w:noProof/>
+                <w:webHidden/>
+              </w:rPr>
+              <w:fldChar w:fldCharType="separate"/>
+            </w:r>
+            <w:r>
+              <w:rPr>
+                <w:noProof/>
+                <w:webHidden/>
+              </w:rPr>
+              <w:t>3</w:t>
+            </w:r>
+            <w:r>
+              <w:rPr>
+                <w:noProof/>
+                <w:webHidden/>
+              </w:rPr>
+              <w:fldChar w:fldCharType="end"/>
+            </w:r>
+          </w:hyperlink>
+        </w:p>
+        <w:p>
+          <w:pPr>
+            <w:pStyle w:val="Indholdsfortegnelse3"/>
+            <w:tabs>
+              <w:tab w:val="right" w:leader="dot" w:pos="9628"/>
+            </w:tabs>
+            <w:rPr>
+              <w:rFonts w:eastAsiaTheme="minorEastAsia"/>
+              <w:noProof/>
+              <w:lang w:eastAsia="da-DK"/>
+            </w:rPr>
+          </w:pPr>
+          <w:hyperlink w:anchor="_Toc500773579" w:history="1">
+            <w:r>
+              <w:rPr>
+                <w:rStyle w:val="Hyperlink"/>
+                <w:noProof/>
+              </w:rPr>
+              <w:t>NoSQL</w:t>
+            </w:r>
+            <w:r>
+              <w:rPr>
+                <w:noProof/>
+                <w:webHidden/>
+              </w:rPr>
+              <w:tab/>
+            </w:r>
+            <w:r>
+              <w:rPr>
+                <w:noProof/>
+                <w:webHidden/>
+              </w:rPr>
+              <w:fldChar w:fldCharType="begin"/>
+            </w:r>
+            <w:r>
+              <w:rPr>
+                <w:noProof/>
+                <w:webHidden/>
+              </w:rPr>
+              <w:instrText xml:space="preserve"> PAGEREF _Toc500773579 \h </w:instrText>
+            </w:r>
+            <w:r>
+              <w:rPr>
+                <w:noProof/>
+                <w:webHidden/>
+              </w:rPr>
+            </w:r>
+            <w:r>
+              <w:rPr>
+                <w:noProof/>
+                <w:webHidden/>
+              </w:rPr>
+              <w:fldChar w:fldCharType="separate"/>
+            </w:r>
+            <w:r>
+              <w:rPr>
+                <w:noProof/>
+                <w:webHidden/>
+              </w:rPr>
+              <w:t>3</w:t>
             </w:r>
             <w:r>
               <w:rPr>
@@ -752,10 +898,12 @@
               <w:tab w:val="right" w:leader="dot" w:pos="9628"/>
             </w:tabs>
             <w:rPr>
+              <w:rFonts w:eastAsiaTheme="minorEastAsia"/>
               <w:noProof/>
+              <w:lang w:eastAsia="da-DK"/>
             </w:rPr>
           </w:pPr>
-          <w:hyperlink w:anchor="_Toc500591637" w:history="1">
+          <w:hyperlink w:anchor="_Toc500773580" w:history="1">
             <w:r>
               <w:rPr>
                 <w:rStyle w:val="Hyperlink"/>
@@ -782,7 +930,7 @@
                 <w:noProof/>
                 <w:webHidden/>
               </w:rPr>
-              <w:instrText xml:space="preserve"> PAGEREF _Toc500591637 \h </w:instrText>
+              <w:instrText xml:space="preserve"> PAGEREF _Toc500773580 \h </w:instrText>
             </w:r>
             <w:r>
               <w:rPr>
@@ -802,7 +950,7 @@
                 <w:noProof/>
                 <w:webHidden/>
               </w:rPr>
-              <w:t>2</w:t>
+              <w:t>3</w:t>
             </w:r>
             <w:r>
               <w:rPr>
@@ -820,10 +968,12 @@
               <w:tab w:val="right" w:leader="dot" w:pos="9628"/>
             </w:tabs>
             <w:rPr>
+              <w:rFonts w:eastAsiaTheme="minorEastAsia"/>
               <w:noProof/>
+              <w:lang w:eastAsia="da-DK"/>
             </w:rPr>
           </w:pPr>
-          <w:hyperlink w:anchor="_Toc500591638" w:history="1">
+          <w:hyperlink w:anchor="_Toc500773581" w:history="1">
             <w:r>
               <w:rPr>
                 <w:rStyle w:val="Hyperlink"/>
@@ -850,7 +1000,7 @@
                 <w:noProof/>
                 <w:webHidden/>
               </w:rPr>
-              <w:instrText xml:space="preserve"> PAGEREF _Toc500591638 \h </w:instrText>
+              <w:instrText xml:space="preserve"> PAGEREF _Toc500773581 \h </w:instrText>
             </w:r>
             <w:r>
               <w:rPr>
@@ -870,7 +1020,7 @@
                 <w:noProof/>
                 <w:webHidden/>
               </w:rPr>
-              <w:t>2</w:t>
+              <w:t>3</w:t>
             </w:r>
             <w:r>
               <w:rPr>
@@ -888,16 +1038,18 @@
               <w:tab w:val="right" w:leader="dot" w:pos="9628"/>
             </w:tabs>
             <w:rPr>
+              <w:rFonts w:eastAsiaTheme="minorEastAsia"/>
               <w:noProof/>
+              <w:lang w:eastAsia="da-DK"/>
             </w:rPr>
           </w:pPr>
-          <w:hyperlink w:anchor="_Toc500591639" w:history="1">
+          <w:hyperlink w:anchor="_Toc500773582" w:history="1">
             <w:r>
               <w:rPr>
                 <w:rStyle w:val="Hyperlink"/>
                 <w:noProof/>
               </w:rPr>
-              <w:t>UI eller GUI?</w:t>
+              <w:t>UI, GUI eller web application</w:t>
             </w:r>
             <w:r>
               <w:rPr>
@@ -918,7 +1070,7 @@
                 <w:noProof/>
                 <w:webHidden/>
               </w:rPr>
-              <w:instrText xml:space="preserve"> PAGEREF _Toc500591639 \h </w:instrText>
+              <w:instrText xml:space="preserve"> PAGEREF _Toc500773582 \h </w:instrText>
             </w:r>
             <w:r>
               <w:rPr>
@@ -938,7 +1090,7 @@
                 <w:noProof/>
                 <w:webHidden/>
               </w:rPr>
-              <w:t>2</w:t>
+              <w:t>3</w:t>
             </w:r>
             <w:r>
               <w:rPr>
@@ -961,7 +1113,7 @@
               <w:lang w:eastAsia="da-DK"/>
             </w:rPr>
           </w:pPr>
-          <w:hyperlink w:anchor="_Toc500591640" w:history="1">
+          <w:hyperlink w:anchor="_Toc500773583" w:history="1">
             <w:r>
               <w:rPr>
                 <w:rStyle w:val="Hyperlink"/>
@@ -988,7 +1140,7 @@
                 <w:noProof/>
                 <w:webHidden/>
               </w:rPr>
-              <w:instrText xml:space="preserve"> PAGEREF _Toc500591640 \h </w:instrText>
+              <w:instrText xml:space="preserve"> PAGEREF _Toc500773583 \h </w:instrText>
             </w:r>
             <w:r>
               <w:rPr>
@@ -1008,7 +1160,7 @@
                 <w:noProof/>
                 <w:webHidden/>
               </w:rPr>
-              <w:t>2</w:t>
+              <w:t>4</w:t>
             </w:r>
             <w:r>
               <w:rPr>
@@ -1026,10 +1178,12 @@
               <w:tab w:val="right" w:leader="dot" w:pos="9628"/>
             </w:tabs>
             <w:rPr>
+              <w:rFonts w:eastAsiaTheme="minorEastAsia"/>
               <w:noProof/>
+              <w:lang w:eastAsia="da-DK"/>
             </w:rPr>
           </w:pPr>
-          <w:hyperlink w:anchor="_Toc500591641" w:history="1">
+          <w:hyperlink w:anchor="_Toc500773584" w:history="1">
             <w:r>
               <w:rPr>
                 <w:rStyle w:val="Hyperlink"/>
@@ -1056,7 +1210,7 @@
                 <w:noProof/>
                 <w:webHidden/>
               </w:rPr>
-              <w:instrText xml:space="preserve"> PAGEREF _Toc500591641 \h </w:instrText>
+              <w:instrText xml:space="preserve"> PAGEREF _Toc500773584 \h </w:instrText>
             </w:r>
             <w:r>
               <w:rPr>
@@ -1076,7 +1230,7 @@
                 <w:noProof/>
                 <w:webHidden/>
               </w:rPr>
-              <w:t>2</w:t>
+              <w:t>4</w:t>
             </w:r>
             <w:r>
               <w:rPr>
@@ -1094,10 +1248,12 @@
               <w:tab w:val="right" w:leader="dot" w:pos="9628"/>
             </w:tabs>
             <w:rPr>
+              <w:rFonts w:eastAsiaTheme="minorEastAsia"/>
               <w:noProof/>
+              <w:lang w:eastAsia="da-DK"/>
             </w:rPr>
           </w:pPr>
-          <w:hyperlink w:anchor="_Toc500591642" w:history="1">
+          <w:hyperlink w:anchor="_Toc500773585" w:history="1">
             <w:r>
               <w:rPr>
                 <w:rStyle w:val="Hyperlink"/>
@@ -1124,7 +1280,7 @@
                 <w:noProof/>
                 <w:webHidden/>
               </w:rPr>
-              <w:instrText xml:space="preserve"> PAGEREF _Toc500591642 \h </w:instrText>
+              <w:instrText xml:space="preserve"> PAGEREF _Toc500773585 \h </w:instrText>
             </w:r>
             <w:r>
               <w:rPr>
@@ -1144,7 +1300,7 @@
                 <w:noProof/>
                 <w:webHidden/>
               </w:rPr>
-              <w:t>2</w:t>
+              <w:t>4</w:t>
             </w:r>
             <w:r>
               <w:rPr>
@@ -1162,10 +1318,12 @@
               <w:tab w:val="right" w:leader="dot" w:pos="9628"/>
             </w:tabs>
             <w:rPr>
+              <w:rFonts w:eastAsiaTheme="minorEastAsia"/>
               <w:noProof/>
+              <w:lang w:eastAsia="da-DK"/>
             </w:rPr>
           </w:pPr>
-          <w:hyperlink w:anchor="_Toc500591643" w:history="1">
+          <w:hyperlink w:anchor="_Toc500773586" w:history="1">
             <w:r>
               <w:rPr>
                 <w:rStyle w:val="Hyperlink"/>
@@ -1192,7 +1350,7 @@
                 <w:noProof/>
                 <w:webHidden/>
               </w:rPr>
-              <w:instrText xml:space="preserve"> PAGEREF _Toc500591643 \h </w:instrText>
+              <w:instrText xml:space="preserve"> PAGEREF _Toc500773586 \h </w:instrText>
             </w:r>
             <w:r>
               <w:rPr>
@@ -1212,7 +1370,7 @@
                 <w:noProof/>
                 <w:webHidden/>
               </w:rPr>
-              <w:t>2</w:t>
+              <w:t>5</w:t>
             </w:r>
             <w:r>
               <w:rPr>
@@ -1230,10 +1388,12 @@
               <w:tab w:val="right" w:leader="dot" w:pos="9628"/>
             </w:tabs>
             <w:rPr>
+              <w:rFonts w:eastAsiaTheme="minorEastAsia"/>
               <w:noProof/>
+              <w:lang w:eastAsia="da-DK"/>
             </w:rPr>
           </w:pPr>
-          <w:hyperlink w:anchor="_Toc500591644" w:history="1">
+          <w:hyperlink w:anchor="_Toc500773587" w:history="1">
             <w:r>
               <w:rPr>
                 <w:rStyle w:val="Hyperlink"/>
@@ -1260,7 +1420,7 @@
                 <w:noProof/>
                 <w:webHidden/>
               </w:rPr>
-              <w:instrText xml:space="preserve"> PAGEREF _Toc500591644 \h </w:instrText>
+              <w:instrText xml:space="preserve"> PAGEREF _Toc500773587 \h </w:instrText>
             </w:r>
             <w:r>
               <w:rPr>
@@ -1280,7 +1440,7 @@
                 <w:noProof/>
                 <w:webHidden/>
               </w:rPr>
-              <w:t>2</w:t>
+              <w:t>5</w:t>
             </w:r>
             <w:r>
               <w:rPr>
@@ -1298,10 +1458,12 @@
               <w:tab w:val="right" w:leader="dot" w:pos="9628"/>
             </w:tabs>
             <w:rPr>
+              <w:rFonts w:eastAsiaTheme="minorEastAsia"/>
               <w:noProof/>
+              <w:lang w:eastAsia="da-DK"/>
             </w:rPr>
           </w:pPr>
-          <w:hyperlink w:anchor="_Toc500591645" w:history="1">
+          <w:hyperlink w:anchor="_Toc500773588" w:history="1">
             <w:r>
               <w:rPr>
                 <w:rStyle w:val="Hyperlink"/>
@@ -1328,7 +1490,7 @@
                 <w:noProof/>
                 <w:webHidden/>
               </w:rPr>
-              <w:instrText xml:space="preserve"> PAGEREF _Toc500591645 \h </w:instrText>
+              <w:instrText xml:space="preserve"> PAGEREF _Toc500773588 \h </w:instrText>
             </w:r>
             <w:r>
               <w:rPr>
@@ -1348,7 +1510,7 @@
                 <w:noProof/>
                 <w:webHidden/>
               </w:rPr>
-              <w:t>2</w:t>
+              <w:t>7</w:t>
             </w:r>
             <w:r>
               <w:rPr>
@@ -1371,7 +1533,7 @@
               <w:lang w:eastAsia="da-DK"/>
             </w:rPr>
           </w:pPr>
-          <w:hyperlink w:anchor="_Toc500591646" w:history="1">
+          <w:hyperlink w:anchor="_Toc500773589" w:history="1">
             <w:r>
               <w:rPr>
                 <w:rStyle w:val="Hyperlink"/>
@@ -1398,7 +1560,7 @@
                 <w:noProof/>
                 <w:webHidden/>
               </w:rPr>
-              <w:instrText xml:space="preserve"> PAGEREF _Toc500591646 \h </w:instrText>
+              <w:instrText xml:space="preserve"> PAGEREF _Toc500773589 \h </w:instrText>
             </w:r>
             <w:r>
               <w:rPr>
@@ -1418,75 +1580,7 @@
                 <w:noProof/>
                 <w:webHidden/>
               </w:rPr>
-              <w:t>2</w:t>
-            </w:r>
-            <w:r>
-              <w:rPr>
-                <w:noProof/>
-                <w:webHidden/>
-              </w:rPr>
-              <w:fldChar w:fldCharType="end"/>
-            </w:r>
-          </w:hyperlink>
-        </w:p>
-        <w:p>
-          <w:pPr>
-            <w:pStyle w:val="Indholdsfortegnelse2"/>
-            <w:tabs>
-              <w:tab w:val="right" w:leader="dot" w:pos="9628"/>
-            </w:tabs>
-            <w:rPr>
-              <w:noProof/>
-            </w:rPr>
-          </w:pPr>
-          <w:hyperlink w:anchor="_Toc500591647" w:history="1">
-            <w:r>
-              <w:rPr>
-                <w:rStyle w:val="Hyperlink"/>
-                <w:noProof/>
-              </w:rPr>
-              <w:t>Hvordan virker det?</w:t>
-            </w:r>
-            <w:r>
-              <w:rPr>
-                <w:noProof/>
-                <w:webHidden/>
-              </w:rPr>
-              <w:tab/>
-            </w:r>
-            <w:r>
-              <w:rPr>
-                <w:noProof/>
-                <w:webHidden/>
-              </w:rPr>
-              <w:fldChar w:fldCharType="begin"/>
-            </w:r>
-            <w:r>
-              <w:rPr>
-                <w:noProof/>
-                <w:webHidden/>
-              </w:rPr>
-              <w:instrText xml:space="preserve"> PAGEREF _Toc500591647 \h </w:instrText>
-            </w:r>
-            <w:r>
-              <w:rPr>
-                <w:noProof/>
-                <w:webHidden/>
-              </w:rPr>
-            </w:r>
-            <w:r>
-              <w:rPr>
-                <w:noProof/>
-                <w:webHidden/>
-              </w:rPr>
-              <w:fldChar w:fldCharType="separate"/>
-            </w:r>
-            <w:r>
-              <w:rPr>
-                <w:noProof/>
-                <w:webHidden/>
-              </w:rPr>
-              <w:t>2</w:t>
+              <w:t>7</w:t>
             </w:r>
             <w:r>
               <w:rPr>
@@ -1509,7 +1603,7 @@
               <w:lang w:eastAsia="da-DK"/>
             </w:rPr>
           </w:pPr>
-          <w:hyperlink w:anchor="_Toc500591648" w:history="1">
+          <w:hyperlink w:anchor="_Toc500773590" w:history="1">
             <w:r>
               <w:rPr>
                 <w:rStyle w:val="Hyperlink"/>
@@ -1536,7 +1630,7 @@
                 <w:noProof/>
                 <w:webHidden/>
               </w:rPr>
-              <w:instrText xml:space="preserve"> PAGEREF _Toc500591648 \h </w:instrText>
+              <w:instrText xml:space="preserve"> PAGEREF _Toc500773590 \h </w:instrText>
             </w:r>
             <w:r>
               <w:rPr>
@@ -1556,7 +1650,7 @@
                 <w:noProof/>
                 <w:webHidden/>
               </w:rPr>
-              <w:t>3</w:t>
+              <w:t>8</w:t>
             </w:r>
             <w:r>
               <w:rPr>
@@ -1574,16 +1668,18 @@
               <w:tab w:val="right" w:leader="dot" w:pos="9628"/>
             </w:tabs>
             <w:rPr>
+              <w:rFonts w:eastAsiaTheme="minorEastAsia"/>
               <w:noProof/>
+              <w:lang w:eastAsia="da-DK"/>
             </w:rPr>
           </w:pPr>
-          <w:hyperlink w:anchor="_Toc500591649" w:history="1">
+          <w:hyperlink w:anchor="_Toc500773591" w:history="1">
             <w:r>
               <w:rPr>
                 <w:rStyle w:val="Hyperlink"/>
                 <w:noProof/>
               </w:rPr>
-              <w:t>Problemer?</w:t>
+              <w:t>Problemer undervejs</w:t>
             </w:r>
             <w:r>
               <w:rPr>
@@ -1604,7 +1700,7 @@
                 <w:noProof/>
                 <w:webHidden/>
               </w:rPr>
-              <w:instrText xml:space="preserve"> PAGEREF _Toc500591649 \h </w:instrText>
+              <w:instrText xml:space="preserve"> PAGEREF _Toc500773591 \h </w:instrText>
             </w:r>
             <w:r>
               <w:rPr>
@@ -1624,7 +1720,7 @@
                 <w:noProof/>
                 <w:webHidden/>
               </w:rPr>
-              <w:t>3</w:t>
+              <w:t>8</w:t>
             </w:r>
             <w:r>
               <w:rPr>
@@ -1642,10 +1738,12 @@
               <w:tab w:val="right" w:leader="dot" w:pos="9628"/>
             </w:tabs>
             <w:rPr>
+              <w:rFonts w:eastAsiaTheme="minorEastAsia"/>
               <w:noProof/>
+              <w:lang w:eastAsia="da-DK"/>
             </w:rPr>
           </w:pPr>
-          <w:hyperlink w:anchor="_Toc500591650" w:history="1">
+          <w:hyperlink w:anchor="_Toc500773592" w:history="1">
             <w:r>
               <w:rPr>
                 <w:rStyle w:val="Hyperlink"/>
@@ -1672,7 +1770,7 @@
                 <w:noProof/>
                 <w:webHidden/>
               </w:rPr>
-              <w:instrText xml:space="preserve"> PAGEREF _Toc500591650 \h </w:instrText>
+              <w:instrText xml:space="preserve"> PAGEREF _Toc500773592 \h </w:instrText>
             </w:r>
             <w:r>
               <w:rPr>
@@ -1692,7 +1790,7 @@
                 <w:noProof/>
                 <w:webHidden/>
               </w:rPr>
-              <w:t>3</w:t>
+              <w:t>8</w:t>
             </w:r>
             <w:r>
               <w:rPr>
@@ -1710,16 +1808,18 @@
               <w:tab w:val="right" w:leader="dot" w:pos="9628"/>
             </w:tabs>
             <w:rPr>
+              <w:rFonts w:eastAsiaTheme="minorEastAsia"/>
               <w:noProof/>
+              <w:lang w:eastAsia="da-DK"/>
             </w:rPr>
           </w:pPr>
-          <w:hyperlink w:anchor="_Toc500591651" w:history="1">
+          <w:hyperlink w:anchor="_Toc500773593" w:history="1">
             <w:r>
               <w:rPr>
                 <w:rStyle w:val="Hyperlink"/>
                 <w:noProof/>
               </w:rPr>
-              <w:t>Vores løsning en god løsning</w:t>
+              <w:t>True Smart Grid Vs Vores</w:t>
             </w:r>
             <w:r>
               <w:rPr>
@@ -1740,7 +1840,7 @@
                 <w:noProof/>
                 <w:webHidden/>
               </w:rPr>
-              <w:instrText xml:space="preserve"> PAGEREF _Toc500591651 \h </w:instrText>
+              <w:instrText xml:space="preserve"> PAGEREF _Toc500773593 \h </w:instrText>
             </w:r>
             <w:r>
               <w:rPr>
@@ -1760,7 +1860,7 @@
                 <w:noProof/>
                 <w:webHidden/>
               </w:rPr>
-              <w:t>3</w:t>
+              <w:t>8</w:t>
             </w:r>
             <w:r>
               <w:rPr>
@@ -1783,7 +1883,7 @@
               <w:lang w:eastAsia="da-DK"/>
             </w:rPr>
           </w:pPr>
-          <w:hyperlink w:anchor="_Toc500591652" w:history="1">
+          <w:hyperlink w:anchor="_Toc500773594" w:history="1">
             <w:r>
               <w:rPr>
                 <w:rStyle w:val="Hyperlink"/>
@@ -1810,7 +1910,7 @@
                 <w:noProof/>
                 <w:webHidden/>
               </w:rPr>
-              <w:instrText xml:space="preserve"> PAGEREF _Toc500591652 \h </w:instrText>
+              <w:instrText xml:space="preserve"> PAGEREF _Toc500773594 \h </w:instrText>
             </w:r>
             <w:r>
               <w:rPr>
@@ -1830,7 +1930,7 @@
                 <w:noProof/>
                 <w:webHidden/>
               </w:rPr>
-              <w:t>3</w:t>
+              <w:t>8</w:t>
             </w:r>
             <w:r>
               <w:rPr>
@@ -1862,12 +1962,12 @@
         <w:pStyle w:val="Overskrift1"/>
         <w:spacing w:line="360" w:lineRule="auto"/>
       </w:pPr>
-      <w:bookmarkStart w:id="0" w:name="_Toc500591633"/>
+      <w:bookmarkStart w:id="1" w:name="_Toc500773574"/>
       <w:r>
         <w:lastRenderedPageBreak/>
         <w:t>Introduktion</w:t>
       </w:r>
-      <w:bookmarkEnd w:id="0"/>
+      <w:bookmarkEnd w:id="1"/>
     </w:p>
     <w:p>
       <w:pPr>
@@ -2010,11 +2110,11 @@
         <w:pStyle w:val="Overskrift1"/>
         <w:spacing w:line="360" w:lineRule="auto"/>
       </w:pPr>
-      <w:bookmarkStart w:id="1" w:name="_Toc500591634"/>
+      <w:bookmarkStart w:id="2" w:name="_Toc500773575"/>
       <w:r>
         <w:t>Design overvejelser</w:t>
       </w:r>
-      <w:bookmarkEnd w:id="1"/>
+      <w:bookmarkEnd w:id="2"/>
     </w:p>
     <w:p>
       <w:pPr>
@@ -2031,14 +2131,14 @@
           <w:rStyle w:val="Overskrift2Tegn"/>
         </w:rPr>
       </w:pPr>
-      <w:bookmarkStart w:id="2" w:name="_Toc500591635"/>
+      <w:bookmarkStart w:id="3" w:name="_Toc500773576"/>
       <w:r>
         <w:rPr>
           <w:rStyle w:val="Overskrift2Tegn"/>
         </w:rPr>
         <w:t>Antal databaser</w:t>
       </w:r>
-      <w:bookmarkEnd w:id="2"/>
+      <w:bookmarkEnd w:id="3"/>
     </w:p>
     <w:p>
       <w:pPr>
@@ -2087,14 +2187,14 @@
           <w:rStyle w:val="Overskrift2Tegn"/>
         </w:rPr>
       </w:pPr>
-      <w:bookmarkStart w:id="3" w:name="_Toc500591636"/>
+      <w:bookmarkStart w:id="4" w:name="_Toc500773577"/>
       <w:r>
         <w:rPr>
           <w:rStyle w:val="Overskrift2Tegn"/>
         </w:rPr>
         <w:t>Type af databaser</w:t>
       </w:r>
-      <w:bookmarkEnd w:id="3"/>
+      <w:bookmarkEnd w:id="4"/>
     </w:p>
     <w:p>
       <w:pPr>
@@ -2138,9 +2238,11 @@
         <w:pStyle w:val="Overskrift3"/>
         <w:spacing w:line="360" w:lineRule="auto"/>
       </w:pPr>
+      <w:bookmarkStart w:id="5" w:name="_Toc500773578"/>
       <w:r>
         <w:t>SQL</w:t>
       </w:r>
+      <w:bookmarkEnd w:id="5"/>
     </w:p>
     <w:p>
       <w:pPr>
@@ -2228,10 +2330,12 @@
         <w:pStyle w:val="Overskrift3"/>
         <w:spacing w:line="360" w:lineRule="auto"/>
       </w:pPr>
+      <w:bookmarkStart w:id="6" w:name="_Toc500773579"/>
       <w:proofErr w:type="spellStart"/>
       <w:r>
         <w:t>NoSQL</w:t>
       </w:r>
+      <w:bookmarkEnd w:id="6"/>
       <w:proofErr w:type="spellEnd"/>
     </w:p>
     <w:p>
@@ -2339,14 +2443,14 @@
           <w:rStyle w:val="Overskrift2Tegn"/>
         </w:rPr>
       </w:pPr>
-      <w:bookmarkStart w:id="4" w:name="_Toc500591637"/>
+      <w:bookmarkStart w:id="7" w:name="_Toc500773580"/>
       <w:r>
         <w:rPr>
           <w:rStyle w:val="Overskrift2Tegn"/>
         </w:rPr>
         <w:t>Design af klasser – hvad skal de kunne</w:t>
       </w:r>
-      <w:bookmarkEnd w:id="4"/>
+      <w:bookmarkEnd w:id="7"/>
     </w:p>
     <w:p>
       <w:pPr>
@@ -2420,11 +2524,11 @@
         <w:pStyle w:val="Overskrift2"/>
         <w:spacing w:line="360" w:lineRule="auto"/>
       </w:pPr>
-      <w:bookmarkStart w:id="5" w:name="_Toc500591638"/>
+      <w:bookmarkStart w:id="8" w:name="_Toc500773581"/>
       <w:r>
         <w:t>General funktionalitet</w:t>
       </w:r>
-      <w:bookmarkEnd w:id="5"/>
+      <w:bookmarkEnd w:id="8"/>
     </w:p>
     <w:p>
       <w:pPr>
@@ -2439,14 +2543,13 @@
         <w:pStyle w:val="Overskrift2"/>
         <w:spacing w:line="360" w:lineRule="auto"/>
       </w:pPr>
-      <w:bookmarkStart w:id="6" w:name="_Toc500591639"/>
+      <w:bookmarkStart w:id="9" w:name="_Toc500773582"/>
       <w:r>
         <w:t>UI,</w:t>
       </w:r>
       <w:r>
         <w:t xml:space="preserve"> GUI</w:t>
       </w:r>
-      <w:bookmarkEnd w:id="6"/>
       <w:r>
         <w:t xml:space="preserve"> eller web </w:t>
       </w:r>
@@ -2454,6 +2557,7 @@
       <w:r>
         <w:t>application</w:t>
       </w:r>
+      <w:bookmarkEnd w:id="9"/>
       <w:proofErr w:type="spellEnd"/>
     </w:p>
     <w:p>
@@ -2521,11 +2625,11 @@
         <w:pStyle w:val="Overskrift1"/>
         <w:spacing w:line="360" w:lineRule="auto"/>
       </w:pPr>
-      <w:bookmarkStart w:id="7" w:name="_Toc500591640"/>
+      <w:bookmarkStart w:id="10" w:name="_Toc500773583"/>
       <w:r>
         <w:t>Implementeret design</w:t>
       </w:r>
-      <w:bookmarkEnd w:id="7"/>
+      <w:bookmarkEnd w:id="10"/>
     </w:p>
     <w:p>
       <w:pPr>
@@ -2540,11 +2644,11 @@
         <w:pStyle w:val="Overskrift2"/>
         <w:spacing w:line="360" w:lineRule="auto"/>
       </w:pPr>
-      <w:bookmarkStart w:id="8" w:name="_Toc500591641"/>
+      <w:bookmarkStart w:id="11" w:name="_Toc500773584"/>
       <w:r>
         <w:t>Valgte databaser</w:t>
       </w:r>
-      <w:bookmarkEnd w:id="8"/>
+      <w:bookmarkEnd w:id="11"/>
     </w:p>
     <w:p>
       <w:pPr>
@@ -2567,11 +2671,11 @@
         <w:pStyle w:val="Overskrift3"/>
         <w:spacing w:line="360" w:lineRule="auto"/>
       </w:pPr>
-      <w:bookmarkStart w:id="9" w:name="_Toc500591642"/>
+      <w:bookmarkStart w:id="12" w:name="_Toc500773585"/>
       <w:r>
         <w:t>SQL</w:t>
       </w:r>
-      <w:bookmarkEnd w:id="9"/>
+      <w:bookmarkEnd w:id="12"/>
     </w:p>
     <w:p>
       <w:pPr>
@@ -2815,12 +2919,12 @@
         <w:pStyle w:val="Overskrift3"/>
         <w:spacing w:line="360" w:lineRule="auto"/>
       </w:pPr>
-      <w:bookmarkStart w:id="10" w:name="_Toc500591643"/>
+      <w:bookmarkStart w:id="13" w:name="_Toc500773586"/>
       <w:proofErr w:type="spellStart"/>
       <w:r>
         <w:t>NoSQL</w:t>
       </w:r>
-      <w:bookmarkEnd w:id="10"/>
+      <w:bookmarkEnd w:id="13"/>
       <w:proofErr w:type="spellEnd"/>
     </w:p>
     <w:p>
@@ -2836,17 +2940,16 @@
         <w:pStyle w:val="Overskrift2"/>
         <w:spacing w:line="360" w:lineRule="auto"/>
       </w:pPr>
-      <w:bookmarkStart w:id="11" w:name="_Toc500591644"/>
+      <w:bookmarkStart w:id="14" w:name="_Toc500773587"/>
       <w:r>
         <w:t>Klasser – hvem gør hvad</w:t>
       </w:r>
-      <w:bookmarkEnd w:id="11"/>
-    </w:p>
-    <w:p>
-      <w:pPr>
-        <w:spacing w:line="360" w:lineRule="auto"/>
-      </w:pPr>
-      <w:bookmarkStart w:id="12" w:name="_Toc500591645"/>
+      <w:bookmarkEnd w:id="14"/>
+    </w:p>
+    <w:p>
+      <w:pPr>
+        <w:spacing w:line="360" w:lineRule="auto"/>
+      </w:pPr>
       <w:r>
         <w:t>Programmet består af en masse forskellige klasser, som kan ses på det overordnede klassediagram herunder.</w:t>
       </w:r>
@@ -2862,51 +2965,11 @@
           <w:lang w:eastAsia="da-DK"/>
         </w:rPr>
         <w:lastRenderedPageBreak/>
-        <w:drawing>
-          <wp:inline distT="0" distB="0" distL="0" distR="0" wp14:anchorId="2F692CDF" wp14:editId="70EB21C1">
-            <wp:extent cx="6120130" cy="3704944"/>
-            <wp:effectExtent l="19050" t="0" r="0" b="0"/>
-            <wp:docPr id="2" name="Billede 2" descr="C:\Users\Mikkel\DAB_SmartGrid\KlasseDiagramUdkast-Dab.png"/>
-            <wp:cNvGraphicFramePr>
-              <a:graphicFrameLocks xmlns:a="http://schemas.openxmlformats.org/drawingml/2006/main" noChangeAspect="1"/>
-            </wp:cNvGraphicFramePr>
-            <a:graphic xmlns:a="http://schemas.openxmlformats.org/drawingml/2006/main">
-              <a:graphicData uri="http://schemas.openxmlformats.org/drawingml/2006/picture">
-                <pic:pic xmlns:pic="http://schemas.openxmlformats.org/drawingml/2006/picture">
-                  <pic:nvPicPr>
-                    <pic:cNvPr id="0" name="Picture 2" descr="C:\Users\Mikkel\DAB_SmartGrid\KlasseDiagramUdkast-Dab.png"/>
-                    <pic:cNvPicPr>
-                      <a:picLocks noChangeAspect="1" noChangeArrowheads="1"/>
-                    </pic:cNvPicPr>
-                  </pic:nvPicPr>
-                  <pic:blipFill>
-                    <a:blip r:embed="rId8" cstate="print"/>
-                    <a:srcRect/>
-                    <a:stretch>
-                      <a:fillRect/>
-                    </a:stretch>
-                  </pic:blipFill>
-                  <pic:spPr bwMode="auto">
-                    <a:xfrm>
-                      <a:off x="0" y="0"/>
-                      <a:ext cx="6120130" cy="3704944"/>
-                    </a:xfrm>
-                    <a:prstGeom prst="rect">
-                      <a:avLst/>
-                    </a:prstGeom>
-                    <a:noFill/>
-                    <a:ln w="9525">
-                      <a:noFill/>
-                      <a:miter lim="800000"/>
-                      <a:headEnd/>
-                      <a:tailEnd/>
-                    </a:ln>
-                  </pic:spPr>
-                </pic:pic>
-              </a:graphicData>
-            </a:graphic>
-          </wp:inline>
-        </w:drawing>
+        <w:pict>
+          <v:shape id="_x0000_i1026" type="#_x0000_t75" style="width:481.9pt;height:285.4pt">
+            <v:imagedata r:id="rId8" o:title="KlasseDiagramUdkast-Dab"/>
+          </v:shape>
+        </w:pict>
       </w:r>
     </w:p>
     <w:p>
@@ -3587,10 +3650,11 @@
         <w:pStyle w:val="Overskrift2"/>
         <w:spacing w:line="360" w:lineRule="auto"/>
       </w:pPr>
+      <w:bookmarkStart w:id="15" w:name="_Toc500773588"/>
       <w:r>
         <w:t>Hvad gør programmet</w:t>
       </w:r>
-      <w:bookmarkEnd w:id="12"/>
+      <w:bookmarkEnd w:id="15"/>
     </w:p>
     <w:p>
       <w:pPr>
@@ -3701,11 +3765,11 @@
         <w:pStyle w:val="Overskrift1"/>
         <w:spacing w:line="360" w:lineRule="auto"/>
       </w:pPr>
-      <w:bookmarkStart w:id="13" w:name="_Toc500591646"/>
+      <w:bookmarkStart w:id="16" w:name="_Toc500773589"/>
       <w:r>
         <w:t>Test af design</w:t>
       </w:r>
-      <w:bookmarkEnd w:id="13"/>
+      <w:bookmarkEnd w:id="16"/>
     </w:p>
     <w:p>
       <w:pPr>
@@ -3720,12 +3784,12 @@
         <w:pStyle w:val="Overskrift1"/>
         <w:spacing w:line="360" w:lineRule="auto"/>
       </w:pPr>
-      <w:bookmarkStart w:id="14" w:name="_Toc500591648"/>
+      <w:bookmarkStart w:id="17" w:name="_Toc500773590"/>
       <w:r>
         <w:lastRenderedPageBreak/>
         <w:t>Diskussion</w:t>
       </w:r>
-      <w:bookmarkEnd w:id="14"/>
+      <w:bookmarkEnd w:id="17"/>
     </w:p>
     <w:p>
       <w:pPr>
@@ -3756,7 +3820,7 @@
       </w:r>
       <w:proofErr w:type="spellEnd"/>
       <w:r>
-        <w:t>, og om vores løsning er en god løsning.</w:t>
+        <w:t>.</w:t>
       </w:r>
     </w:p>
     <w:p>
@@ -3764,35 +3828,24 @@
         <w:pStyle w:val="Overskrift2"/>
         <w:spacing w:line="360" w:lineRule="auto"/>
       </w:pPr>
-      <w:bookmarkStart w:id="15" w:name="_Toc500591649"/>
+      <w:bookmarkStart w:id="18" w:name="_Toc500773591"/>
       <w:r>
         <w:t>Problemer</w:t>
       </w:r>
-      <w:bookmarkEnd w:id="15"/>
       <w:r>
         <w:t xml:space="preserve"> undervejs</w:t>
       </w:r>
-    </w:p>
-    <w:p>
-      <w:pPr>
-        <w:spacing w:line="360" w:lineRule="auto"/>
-      </w:pPr>
-      <w:bookmarkStart w:id="16" w:name="_Toc500591650"/>
-      <w:proofErr w:type="spellStart"/>
-      <w:r>
-        <w:t>Aint</w:t>
-      </w:r>
-      <w:proofErr w:type="spellEnd"/>
-      <w:r>
-        <w:t xml:space="preserve"> no problems </w:t>
-      </w:r>
-      <w:proofErr w:type="spellStart"/>
-      <w:r>
-        <w:t>here</w:t>
-      </w:r>
-      <w:proofErr w:type="spellEnd"/>
-      <w:r>
-        <w:t xml:space="preserve"> son</w:t>
+      <w:bookmarkEnd w:id="18"/>
+    </w:p>
+    <w:p>
+      <w:pPr>
+        <w:spacing w:line="360" w:lineRule="auto"/>
+      </w:pPr>
+      <w:r>
+        <w:t xml:space="preserve">De fleste problemer vi mødte undervejs </w:t>
+      </w:r>
+      <w:r>
+        <w:t xml:space="preserve">var at få data korrekt sendt rundt i mellem de forskellige klasser. Selve databaserne havde vi ikke mange problemer med, der kunne bruges kode og viden fra de andre opgaver i I4DAB til at lave disse. </w:t>
       </w:r>
     </w:p>
     <w:p>
@@ -3800,6 +3853,7 @@
         <w:pStyle w:val="Overskrift2"/>
         <w:spacing w:line="360" w:lineRule="auto"/>
       </w:pPr>
+      <w:bookmarkStart w:id="19" w:name="_Toc500773592"/>
       <w:proofErr w:type="spellStart"/>
       <w:r>
         <w:t>Pros</w:t>
@@ -3812,15 +3866,18 @@
       <w:r>
         <w:t>grid</w:t>
       </w:r>
-      <w:bookmarkEnd w:id="16"/>
-      <w:proofErr w:type="spellEnd"/>
-    </w:p>
-    <w:p>
-      <w:pPr>
-        <w:spacing w:line="360" w:lineRule="auto"/>
-      </w:pPr>
-      <w:r>
-        <w:t xml:space="preserve">Hvad er godt og dårligt ved smart </w:t>
+      <w:bookmarkEnd w:id="19"/>
+      <w:proofErr w:type="spellEnd"/>
+    </w:p>
+    <w:p>
+      <w:pPr>
+        <w:spacing w:line="360" w:lineRule="auto"/>
+      </w:pPr>
+      <w:r>
+        <w:t>Det smarte ved et</w:t>
+      </w:r>
+      <w:r>
+        <w:t xml:space="preserve"> smart </w:t>
       </w:r>
       <w:proofErr w:type="spellStart"/>
       <w:r>
@@ -3828,7 +3885,50 @@
       </w:r>
       <w:proofErr w:type="spellEnd"/>
       <w:r>
-        <w:t xml:space="preserve">. </w:t>
+        <w:t xml:space="preserve"> </w:t>
+      </w:r>
+      <w:r>
+        <w:t xml:space="preserve">er at alle </w:t>
+      </w:r>
+      <w:proofErr w:type="spellStart"/>
+      <w:r>
+        <w:t>prosumers</w:t>
+      </w:r>
+      <w:proofErr w:type="spellEnd"/>
+      <w:r>
+        <w:t xml:space="preserve"> har mulighed for holde øje med deres strømforbrug og selv regulere om de skal købe eller sælge strøm Dette kan gøre strøm billigere og der er undgås spild af strøm. Det kan også skaleres op og ned. Der kan være et nationalt smart </w:t>
+      </w:r>
+      <w:proofErr w:type="spellStart"/>
+      <w:r>
+        <w:t>grid</w:t>
+      </w:r>
+      <w:proofErr w:type="spellEnd"/>
+      <w:r>
+        <w:t xml:space="preserve"> hvor større byer og kommuner vil kunne forhandle strøm, samt et ”globalt” smart </w:t>
+      </w:r>
+      <w:proofErr w:type="spellStart"/>
+      <w:r>
+        <w:t>grid</w:t>
+      </w:r>
+      <w:proofErr w:type="spellEnd"/>
+      <w:r>
+        <w:t xml:space="preserve"> hvor lande imellem kan handle strøm. </w:t>
+      </w:r>
+    </w:p>
+    <w:p>
+      <w:pPr>
+        <w:spacing w:line="360" w:lineRule="auto"/>
+      </w:pPr>
+      <w:r>
+        <w:t xml:space="preserve">Grunden til at smart </w:t>
+      </w:r>
+      <w:proofErr w:type="spellStart"/>
+      <w:r>
+        <w:t>grid</w:t>
+      </w:r>
+      <w:proofErr w:type="spellEnd"/>
+      <w:r>
+        <w:t xml:space="preserve"> ikke er brugt verden over endnu er at det er for dyrt for mange lande/byer at omstrukturere hele deres el net. Større institutioner vil have en konstant brug af Strøm til at opretholde varme, servers mm. Dette kan betyde at prisen for strøm i nogle perioder kan blive meget dyr for den enkle bruger. Der kan også være sikkerhedsbrister i form af det data som Smart meter gemmer og sender. Dette kunne være nemt tilgængeligt for hackere, da teknologien er meget ny og muligvis uden ordentligt sikkerhed. </w:t>
       </w:r>
     </w:p>
     <w:p>
@@ -3836,6 +3936,7 @@
         <w:pStyle w:val="Overskrift2"/>
         <w:spacing w:line="360" w:lineRule="auto"/>
       </w:pPr>
+      <w:bookmarkStart w:id="20" w:name="_Toc500773593"/>
       <w:r>
         <w:t xml:space="preserve">True Smart Grid </w:t>
       </w:r>
@@ -3847,40 +3948,57 @@
       <w:r>
         <w:t xml:space="preserve"> Vores</w:t>
       </w:r>
-    </w:p>
-    <w:p>
-      <w:pPr>
-        <w:spacing w:line="360" w:lineRule="auto"/>
-      </w:pPr>
-      <w:r>
-        <w:t xml:space="preserve">Hvordan er vores </w:t>
-      </w:r>
-      <w:proofErr w:type="spellStart"/>
-      <w:r>
-        <w:t>anerledes</w:t>
-      </w:r>
-      <w:proofErr w:type="spellEnd"/>
-      <w:r>
-        <w:t>.</w:t>
-      </w:r>
-    </w:p>
-    <w:p>
-      <w:pPr>
-        <w:pStyle w:val="Overskrift2"/>
-        <w:spacing w:line="360" w:lineRule="auto"/>
-      </w:pPr>
-      <w:bookmarkStart w:id="17" w:name="_Toc500591651"/>
-      <w:r>
-        <w:t>Vores løsning en god løsning</w:t>
-      </w:r>
-      <w:bookmarkEnd w:id="17"/>
-    </w:p>
-    <w:p>
-      <w:pPr>
-        <w:spacing w:line="360" w:lineRule="auto"/>
-      </w:pPr>
-      <w:r>
-        <w:t>Er det nu også det?</w:t>
+      <w:bookmarkEnd w:id="20"/>
+    </w:p>
+    <w:p>
+      <w:pPr>
+        <w:spacing w:line="360" w:lineRule="auto"/>
+      </w:pPr>
+      <w:r>
+        <w:t xml:space="preserve">I et True Smart Grid ville der være nogle ekstra features. F.eks. ville en køber få strøm fra den tætteste sælger i stedet for en tilfældig sælger, hvilket sker i vores smart </w:t>
+      </w:r>
+      <w:proofErr w:type="spellStart"/>
+      <w:r>
+        <w:t>grid</w:t>
+      </w:r>
+      <w:proofErr w:type="spellEnd"/>
+      <w:r>
+        <w:t xml:space="preserve">. Herudover findes der jo ingen "national smart </w:t>
+      </w:r>
+      <w:proofErr w:type="spellStart"/>
+      <w:r>
+        <w:t>grid</w:t>
+      </w:r>
+      <w:proofErr w:type="spellEnd"/>
+      <w:r>
+        <w:t xml:space="preserve">" som kan tage uendelige mængder af strøm. Priserne som bruges vil være reguleret af noget mere </w:t>
+      </w:r>
+      <w:proofErr w:type="spellStart"/>
+      <w:r>
+        <w:t>advanceret</w:t>
+      </w:r>
+      <w:proofErr w:type="spellEnd"/>
+      <w:r>
+        <w:t xml:space="preserve"> end vores </w:t>
+      </w:r>
+      <w:proofErr w:type="spellStart"/>
+      <w:r>
+        <w:t>price</w:t>
+      </w:r>
+      <w:proofErr w:type="spellEnd"/>
+      <w:r>
+        <w:t xml:space="preserve"> regulator, og være baseret på rigtig valuta. </w:t>
+      </w:r>
+      <w:proofErr w:type="spellStart"/>
+      <w:r>
+        <w:t>Prosumers</w:t>
+      </w:r>
+      <w:proofErr w:type="spellEnd"/>
+      <w:r>
+        <w:t xml:space="preserve"> ville have private brugere til at købe og sælge kWh på, eller måske have automatiseret registrering så dette var helt unødvendigt, samt automatisk regi</w:t>
+      </w:r>
+      <w:r>
+        <w:t>strering af salg og køb af kWh.</w:t>
       </w:r>
     </w:p>
     <w:p>
@@ -3888,18 +4006,16 @@
         <w:pStyle w:val="Overskrift1"/>
         <w:spacing w:line="360" w:lineRule="auto"/>
       </w:pPr>
-      <w:bookmarkStart w:id="18" w:name="_Toc500591652"/>
+      <w:bookmarkStart w:id="21" w:name="_Toc500773594"/>
       <w:r>
         <w:t>Konklusion</w:t>
       </w:r>
-      <w:bookmarkEnd w:id="18"/>
+      <w:bookmarkEnd w:id="21"/>
     </w:p>
     <w:p>
       <w:r>
         <w:t>Hvad har vi lært? NOTHING</w:t>
       </w:r>
-      <w:bookmarkStart w:id="19" w:name="_GoBack"/>
-      <w:bookmarkEnd w:id="19"/>
     </w:p>
     <w:sectPr>
       <w:footerReference w:type="default" r:id="rId9"/>
@@ -3968,7 +4084,7 @@
           <w:rPr>
             <w:noProof/>
           </w:rPr>
-          <w:t>8</w:t>
+          <w:t>1</w:t>
         </w:r>
         <w:r>
           <w:fldChar w:fldCharType="end"/>
@@ -4851,7 +4967,7 @@
   </w:compat>
   <w:rsids>
     <w:rsidRoot w:val="00DE7FDB"/>
-    <w:rsid w:val="00132129"/>
+    <w:rsid w:val="008E0D76"/>
     <w:rsid w:val="00BD6F6B"/>
     <w:rsid w:val="00DE7FDB"/>
     <w:rsid w:val="00FB0A0C"/>
@@ -5598,7 +5714,7 @@
 </file>
 
 <file path=customXml/itemProps1.xml><?xml version="1.0" encoding="utf-8"?>
-<ds:datastoreItem xmlns:ds="http://schemas.openxmlformats.org/officeDocument/2006/customXml" ds:itemID="{C5BE86E4-4A7E-40C8-9530-F15C63C90BBC}">
+<ds:datastoreItem xmlns:ds="http://schemas.openxmlformats.org/officeDocument/2006/customXml" ds:itemID="{3BC17F26-E36A-4381-99E9-9127D9A913D2}">
   <ds:schemaRefs>
     <ds:schemaRef ds:uri="http://schemas.openxmlformats.org/officeDocument/2006/bibliography"/>
   </ds:schemaRefs>

</xml_diff>

<commit_message>
Added conclution to Journal
</commit_message>
<xml_diff>
--- a/SmartGridJournal.docx
+++ b/SmartGridJournal.docx
@@ -459,8 +459,6 @@
           <w:r>
             <w:t>Indhold</w:t>
           </w:r>
-          <w:bookmarkStart w:id="0" w:name="_GoBack"/>
-          <w:bookmarkEnd w:id="0"/>
         </w:p>
         <w:p>
           <w:pPr>
@@ -1962,159 +1960,159 @@
         <w:pStyle w:val="Overskrift1"/>
         <w:spacing w:line="360" w:lineRule="auto"/>
       </w:pPr>
-      <w:bookmarkStart w:id="1" w:name="_Toc500773574"/>
+      <w:bookmarkStart w:id="0" w:name="_Toc500773574"/>
       <w:r>
         <w:lastRenderedPageBreak/>
         <w:t>Introduktion</w:t>
       </w:r>
+      <w:bookmarkEnd w:id="0"/>
+    </w:p>
+    <w:p>
+      <w:pPr>
+        <w:spacing w:line="360" w:lineRule="auto"/>
+      </w:pPr>
+      <w:r>
+        <w:t xml:space="preserve">I denne opgave skal </w:t>
+      </w:r>
+      <w:r>
+        <w:t>der udvikles et system til at kunne håndte</w:t>
+      </w:r>
+      <w:r>
+        <w:t xml:space="preserve">re et Smart Grid. Et Smart Grid kan anvendes i mindre byer eller mellem lande til at kunne handle strøm med hinanden. Idéen bag en hel by som anvender Smart Grid er at alle indbyggere, virksomheder samt landbrug producer strøm og de forbruger selvfølgelig også strøm, det betyder at alle i byen er </w:t>
+      </w:r>
+      <w:proofErr w:type="spellStart"/>
+      <w:r>
+        <w:t>Prosumers</w:t>
+      </w:r>
+      <w:proofErr w:type="spellEnd"/>
+      <w:r>
+        <w:t xml:space="preserve">. En </w:t>
+      </w:r>
+      <w:proofErr w:type="spellStart"/>
+      <w:r>
+        <w:t>prosumer</w:t>
+      </w:r>
+      <w:proofErr w:type="spellEnd"/>
+      <w:r>
+        <w:t xml:space="preserve"> kan så enten bruge for meget strøm, så bliver </w:t>
+      </w:r>
+      <w:proofErr w:type="spellStart"/>
+      <w:r>
+        <w:t>prosumeren</w:t>
+      </w:r>
+      <w:proofErr w:type="spellEnd"/>
+      <w:r>
+        <w:t xml:space="preserve"> nød til at købe strøm fra </w:t>
+      </w:r>
+      <w:proofErr w:type="spellStart"/>
+      <w:r>
+        <w:t>prosumers</w:t>
+      </w:r>
+      <w:proofErr w:type="spellEnd"/>
+      <w:r>
+        <w:t xml:space="preserve">, hvis </w:t>
+      </w:r>
+      <w:proofErr w:type="spellStart"/>
+      <w:r>
+        <w:t>prosumeren</w:t>
+      </w:r>
+      <w:proofErr w:type="spellEnd"/>
+      <w:r>
+        <w:t xml:space="preserve"> derimod generer</w:t>
+      </w:r>
+      <w:r>
+        <w:t xml:space="preserve">e for meget strøm, kan </w:t>
+      </w:r>
+      <w:proofErr w:type="spellStart"/>
+      <w:r>
+        <w:t>prosumeren</w:t>
+      </w:r>
+      <w:proofErr w:type="spellEnd"/>
+      <w:r>
+        <w:t xml:space="preserve"> sælge dette til andre </w:t>
+      </w:r>
+      <w:proofErr w:type="spellStart"/>
+      <w:r>
+        <w:t>prosumers</w:t>
+      </w:r>
+      <w:proofErr w:type="spellEnd"/>
+      <w:r>
+        <w:t xml:space="preserve">. Det som denne opgave fokuserer på er at lave det system, som de forskellige </w:t>
+      </w:r>
+      <w:proofErr w:type="spellStart"/>
+      <w:r>
+        <w:t>prosumers</w:t>
+      </w:r>
+      <w:proofErr w:type="spellEnd"/>
+      <w:r>
+        <w:t xml:space="preserve"> kan købe og sælge strøm over. System vil indeholde tre databaser, to SQL og en </w:t>
+      </w:r>
+      <w:proofErr w:type="spellStart"/>
+      <w:r>
+        <w:t>NoSQL</w:t>
+      </w:r>
+      <w:proofErr w:type="spellEnd"/>
+      <w:r>
+        <w:t xml:space="preserve"> database. </w:t>
+      </w:r>
+      <w:r>
+        <w:t xml:space="preserve">Hvor diverse info omkring, </w:t>
+      </w:r>
+      <w:proofErr w:type="spellStart"/>
+      <w:r>
+        <w:t>prosumers</w:t>
+      </w:r>
+      <w:proofErr w:type="spellEnd"/>
+      <w:r>
+        <w:t xml:space="preserve">, Smart </w:t>
+      </w:r>
+      <w:proofErr w:type="spellStart"/>
+      <w:r>
+        <w:t>Griddet</w:t>
+      </w:r>
+      <w:proofErr w:type="spellEnd"/>
+      <w:r>
+        <w:t xml:space="preserve"> og priser vil bliver persisteret. Der lægges et REST Api nedover så data kan tilgås ved brug af http</w:t>
+      </w:r>
+      <w:r>
+        <w:t xml:space="preserve"> kald, og der oprettes et kons</w:t>
+      </w:r>
+      <w:r>
+        <w:t xml:space="preserve">ol program til at </w:t>
+      </w:r>
+      <w:proofErr w:type="spellStart"/>
+      <w:r>
+        <w:t>prosumers</w:t>
+      </w:r>
+      <w:proofErr w:type="spellEnd"/>
+      <w:r>
+        <w:t xml:space="preserve"> kan</w:t>
+      </w:r>
+      <w:r>
+        <w:t xml:space="preserve"> ”logge” på og bytte strøm.</w:t>
+      </w:r>
+      <w:r>
+        <w:t xml:space="preserve"> Hvis der ikke er nok strøm at købe for </w:t>
+      </w:r>
+      <w:proofErr w:type="spellStart"/>
+      <w:r>
+        <w:t>griddet</w:t>
+      </w:r>
+      <w:proofErr w:type="spellEnd"/>
+      <w:r>
+        <w:t xml:space="preserve"> og man ikke selv producere nok er det muligt at købe det der mangler fra et National Power Grid. Det samme gælder hvis der er for meget strøm i overskud vil National Power Grid også have mulighed for at købe det ekstra strøm</w:t>
+      </w:r>
+    </w:p>
+    <w:p>
+      <w:pPr>
+        <w:pStyle w:val="Overskrift1"/>
+        <w:spacing w:line="360" w:lineRule="auto"/>
+      </w:pPr>
+      <w:bookmarkStart w:id="1" w:name="_Toc500773575"/>
+      <w:r>
+        <w:t>Design overvejelser</w:t>
+      </w:r>
       <w:bookmarkEnd w:id="1"/>
-    </w:p>
-    <w:p>
-      <w:pPr>
-        <w:spacing w:line="360" w:lineRule="auto"/>
-      </w:pPr>
-      <w:r>
-        <w:t xml:space="preserve">I denne opgave skal </w:t>
-      </w:r>
-      <w:r>
-        <w:t>der udvikles et system til at kunne håndte</w:t>
-      </w:r>
-      <w:r>
-        <w:t xml:space="preserve">re et Smart Grid. Et Smart Grid kan anvendes i mindre byer eller mellem lande til at kunne handle strøm med hinanden. Idéen bag en hel by som anvender Smart Grid er at alle indbyggere, virksomheder samt landbrug producer strøm og de forbruger selvfølgelig også strøm, det betyder at alle i byen er </w:t>
-      </w:r>
-      <w:proofErr w:type="spellStart"/>
-      <w:r>
-        <w:t>Prosumers</w:t>
-      </w:r>
-      <w:proofErr w:type="spellEnd"/>
-      <w:r>
-        <w:t xml:space="preserve">. En </w:t>
-      </w:r>
-      <w:proofErr w:type="spellStart"/>
-      <w:r>
-        <w:t>prosumer</w:t>
-      </w:r>
-      <w:proofErr w:type="spellEnd"/>
-      <w:r>
-        <w:t xml:space="preserve"> kan så enten bruge for meget strøm, så bliver </w:t>
-      </w:r>
-      <w:proofErr w:type="spellStart"/>
-      <w:r>
-        <w:t>prosumeren</w:t>
-      </w:r>
-      <w:proofErr w:type="spellEnd"/>
-      <w:r>
-        <w:t xml:space="preserve"> nød til at købe strøm fra </w:t>
-      </w:r>
-      <w:proofErr w:type="spellStart"/>
-      <w:r>
-        <w:t>prosumers</w:t>
-      </w:r>
-      <w:proofErr w:type="spellEnd"/>
-      <w:r>
-        <w:t xml:space="preserve">, hvis </w:t>
-      </w:r>
-      <w:proofErr w:type="spellStart"/>
-      <w:r>
-        <w:t>prosumeren</w:t>
-      </w:r>
-      <w:proofErr w:type="spellEnd"/>
-      <w:r>
-        <w:t xml:space="preserve"> derimod generer</w:t>
-      </w:r>
-      <w:r>
-        <w:t xml:space="preserve">e for meget strøm, kan </w:t>
-      </w:r>
-      <w:proofErr w:type="spellStart"/>
-      <w:r>
-        <w:t>prosumeren</w:t>
-      </w:r>
-      <w:proofErr w:type="spellEnd"/>
-      <w:r>
-        <w:t xml:space="preserve"> sælge dette til andre </w:t>
-      </w:r>
-      <w:proofErr w:type="spellStart"/>
-      <w:r>
-        <w:t>prosumers</w:t>
-      </w:r>
-      <w:proofErr w:type="spellEnd"/>
-      <w:r>
-        <w:t xml:space="preserve">. Det som denne opgave fokuserer på er at lave det system, som de forskellige </w:t>
-      </w:r>
-      <w:proofErr w:type="spellStart"/>
-      <w:r>
-        <w:t>prosumers</w:t>
-      </w:r>
-      <w:proofErr w:type="spellEnd"/>
-      <w:r>
-        <w:t xml:space="preserve"> kan købe og sælge strøm over. System vil indeholde tre databaser, to SQL og en </w:t>
-      </w:r>
-      <w:proofErr w:type="spellStart"/>
-      <w:r>
-        <w:t>NoSQL</w:t>
-      </w:r>
-      <w:proofErr w:type="spellEnd"/>
-      <w:r>
-        <w:t xml:space="preserve"> database. </w:t>
-      </w:r>
-      <w:r>
-        <w:t xml:space="preserve">Hvor diverse info omkring, </w:t>
-      </w:r>
-      <w:proofErr w:type="spellStart"/>
-      <w:r>
-        <w:t>prosumers</w:t>
-      </w:r>
-      <w:proofErr w:type="spellEnd"/>
-      <w:r>
-        <w:t xml:space="preserve">, Smart </w:t>
-      </w:r>
-      <w:proofErr w:type="spellStart"/>
-      <w:r>
-        <w:t>Griddet</w:t>
-      </w:r>
-      <w:proofErr w:type="spellEnd"/>
-      <w:r>
-        <w:t xml:space="preserve"> og priser vil bliver persisteret. Der lægges et REST Api nedover så data kan tilgås ved brug af http</w:t>
-      </w:r>
-      <w:r>
-        <w:t xml:space="preserve"> kald, og der oprettes et kons</w:t>
-      </w:r>
-      <w:r>
-        <w:t xml:space="preserve">ol program til at </w:t>
-      </w:r>
-      <w:proofErr w:type="spellStart"/>
-      <w:r>
-        <w:t>prosumers</w:t>
-      </w:r>
-      <w:proofErr w:type="spellEnd"/>
-      <w:r>
-        <w:t xml:space="preserve"> kan</w:t>
-      </w:r>
-      <w:r>
-        <w:t xml:space="preserve"> ”logge” på og bytte strøm.</w:t>
-      </w:r>
-      <w:r>
-        <w:t xml:space="preserve"> Hvis der ikke er nok strøm at købe for </w:t>
-      </w:r>
-      <w:proofErr w:type="spellStart"/>
-      <w:r>
-        <w:t>griddet</w:t>
-      </w:r>
-      <w:proofErr w:type="spellEnd"/>
-      <w:r>
-        <w:t xml:space="preserve"> og man ikke selv producere nok er det muligt at købe det der mangler fra et National Power Grid. Det samme gælder hvis der er for meget strøm i overskud vil National Power Grid også have mulighed for at købe det ekstra strøm</w:t>
-      </w:r>
-    </w:p>
-    <w:p>
-      <w:pPr>
-        <w:pStyle w:val="Overskrift1"/>
-        <w:spacing w:line="360" w:lineRule="auto"/>
-      </w:pPr>
-      <w:bookmarkStart w:id="2" w:name="_Toc500773575"/>
-      <w:r>
-        <w:t>Design overvejelser</w:t>
-      </w:r>
-      <w:bookmarkEnd w:id="2"/>
     </w:p>
     <w:p>
       <w:pPr>
@@ -2131,14 +2129,14 @@
           <w:rStyle w:val="Overskrift2Tegn"/>
         </w:rPr>
       </w:pPr>
-      <w:bookmarkStart w:id="3" w:name="_Toc500773576"/>
+      <w:bookmarkStart w:id="2" w:name="_Toc500773576"/>
       <w:r>
         <w:rPr>
           <w:rStyle w:val="Overskrift2Tegn"/>
         </w:rPr>
         <w:t>Antal databaser</w:t>
       </w:r>
-      <w:bookmarkEnd w:id="3"/>
+      <w:bookmarkEnd w:id="2"/>
     </w:p>
     <w:p>
       <w:pPr>
@@ -2187,14 +2185,14 @@
           <w:rStyle w:val="Overskrift2Tegn"/>
         </w:rPr>
       </w:pPr>
-      <w:bookmarkStart w:id="4" w:name="_Toc500773577"/>
+      <w:bookmarkStart w:id="3" w:name="_Toc500773577"/>
       <w:r>
         <w:rPr>
           <w:rStyle w:val="Overskrift2Tegn"/>
         </w:rPr>
         <w:t>Type af databaser</w:t>
       </w:r>
-      <w:bookmarkEnd w:id="4"/>
+      <w:bookmarkEnd w:id="3"/>
     </w:p>
     <w:p>
       <w:pPr>
@@ -2238,11 +2236,11 @@
         <w:pStyle w:val="Overskrift3"/>
         <w:spacing w:line="360" w:lineRule="auto"/>
       </w:pPr>
-      <w:bookmarkStart w:id="5" w:name="_Toc500773578"/>
+      <w:bookmarkStart w:id="4" w:name="_Toc500773578"/>
       <w:r>
         <w:t>SQL</w:t>
       </w:r>
-      <w:bookmarkEnd w:id="5"/>
+      <w:bookmarkEnd w:id="4"/>
     </w:p>
     <w:p>
       <w:pPr>
@@ -2330,12 +2328,12 @@
         <w:pStyle w:val="Overskrift3"/>
         <w:spacing w:line="360" w:lineRule="auto"/>
       </w:pPr>
-      <w:bookmarkStart w:id="6" w:name="_Toc500773579"/>
+      <w:bookmarkStart w:id="5" w:name="_Toc500773579"/>
       <w:proofErr w:type="spellStart"/>
       <w:r>
         <w:t>NoSQL</w:t>
       </w:r>
-      <w:bookmarkEnd w:id="6"/>
+      <w:bookmarkEnd w:id="5"/>
       <w:proofErr w:type="spellEnd"/>
     </w:p>
     <w:p>
@@ -2443,13 +2441,91 @@
           <w:rStyle w:val="Overskrift2Tegn"/>
         </w:rPr>
       </w:pPr>
-      <w:bookmarkStart w:id="7" w:name="_Toc500773580"/>
+      <w:bookmarkStart w:id="6" w:name="_Toc500773580"/>
       <w:r>
         <w:rPr>
           <w:rStyle w:val="Overskrift2Tegn"/>
         </w:rPr>
         <w:t>Design af klasser – hvad skal de kunne</w:t>
       </w:r>
+      <w:bookmarkEnd w:id="6"/>
+    </w:p>
+    <w:p>
+      <w:pPr>
+        <w:spacing w:line="360" w:lineRule="auto"/>
+      </w:pPr>
+      <w:r>
+        <w:t xml:space="preserve">Der er oprettet forskellige modeller for vores system. Vores </w:t>
+      </w:r>
+      <w:proofErr w:type="spellStart"/>
+      <w:r>
+        <w:t>prosumers</w:t>
+      </w:r>
+      <w:proofErr w:type="spellEnd"/>
+      <w:r>
+        <w:t xml:space="preserve"> har alle et Id, så det gør det nemt at skelne den fra hinanden, et navn, en adresse, et adresse id og en </w:t>
+      </w:r>
+      <w:proofErr w:type="spellStart"/>
+      <w:r>
+        <w:t>prosumer</w:t>
+      </w:r>
+      <w:proofErr w:type="spellEnd"/>
+      <w:r>
+        <w:t xml:space="preserve"> type. </w:t>
+      </w:r>
+      <w:proofErr w:type="spellStart"/>
+      <w:r>
+        <w:t>Prosumer</w:t>
+      </w:r>
+      <w:proofErr w:type="spellEnd"/>
+      <w:r>
+        <w:t xml:space="preserve"> typen bestemmer om en </w:t>
+      </w:r>
+      <w:proofErr w:type="spellStart"/>
+      <w:r>
+        <w:t>prosumer</w:t>
+      </w:r>
+      <w:proofErr w:type="spellEnd"/>
+      <w:r>
+        <w:t xml:space="preserve"> er en boligejer, landmand eller virksomhed. Vores adresse indeholder blot et Id, vejnavn, vejnummer samt by og postnummer. </w:t>
+      </w:r>
+      <w:proofErr w:type="spellStart"/>
+      <w:r>
+        <w:t>SmartGridInfo</w:t>
+      </w:r>
+      <w:proofErr w:type="spellEnd"/>
+      <w:r>
+        <w:t xml:space="preserve"> indeholder data såsom ombytningsratioer fra strøm til </w:t>
+      </w:r>
+      <w:proofErr w:type="spellStart"/>
+      <w:r>
+        <w:t>tokens</w:t>
+      </w:r>
+      <w:proofErr w:type="spellEnd"/>
+      <w:r>
+        <w:t xml:space="preserve">, prisen fra National Power Grid og et tidspunkt hvornår disse priser er oprettet. </w:t>
+      </w:r>
+    </w:p>
+    <w:p>
+      <w:pPr>
+        <w:spacing w:line="360" w:lineRule="auto"/>
+      </w:pPr>
+      <w:r>
+        <w:t>Beskriv tankegang omkring klasser</w:t>
+      </w:r>
+      <w:r>
+        <w:t>, vis klassediagram</w:t>
+      </w:r>
+    </w:p>
+    <w:p>
+      <w:pPr>
+        <w:pStyle w:val="Overskrift2"/>
+        <w:spacing w:line="360" w:lineRule="auto"/>
+      </w:pPr>
+      <w:bookmarkStart w:id="7" w:name="_Toc500773581"/>
+      <w:r>
+        <w:t>General funktionalitet</w:t>
+      </w:r>
       <w:bookmarkEnd w:id="7"/>
     </w:p>
     <w:p>
@@ -2457,66 +2533,7 @@
         <w:spacing w:line="360" w:lineRule="auto"/>
       </w:pPr>
       <w:r>
-        <w:t xml:space="preserve">Der er oprettet forskellige modeller for vores system. Vores </w:t>
-      </w:r>
-      <w:proofErr w:type="spellStart"/>
-      <w:r>
-        <w:t>prosumers</w:t>
-      </w:r>
-      <w:proofErr w:type="spellEnd"/>
-      <w:r>
-        <w:t xml:space="preserve"> har alle et Id, så det gør det nemt at skelne den fra hinanden, et navn, en adresse, et adresse id og en </w:t>
-      </w:r>
-      <w:proofErr w:type="spellStart"/>
-      <w:r>
-        <w:t>prosumer</w:t>
-      </w:r>
-      <w:proofErr w:type="spellEnd"/>
-      <w:r>
-        <w:t xml:space="preserve"> type. </w:t>
-      </w:r>
-      <w:proofErr w:type="spellStart"/>
-      <w:r>
-        <w:t>Prosumer</w:t>
-      </w:r>
-      <w:proofErr w:type="spellEnd"/>
-      <w:r>
-        <w:t xml:space="preserve"> typen bestemmer om en </w:t>
-      </w:r>
-      <w:proofErr w:type="spellStart"/>
-      <w:r>
-        <w:t>prosumer</w:t>
-      </w:r>
-      <w:proofErr w:type="spellEnd"/>
-      <w:r>
-        <w:t xml:space="preserve"> er en boligejer, landmand eller virksomhed. Vores adresse indeholder blot et Id, vejnavn, vejnummer samt by og postnummer. </w:t>
-      </w:r>
-      <w:proofErr w:type="spellStart"/>
-      <w:r>
-        <w:t>SmartGridInfo</w:t>
-      </w:r>
-      <w:proofErr w:type="spellEnd"/>
-      <w:r>
-        <w:t xml:space="preserve"> indeholder data såsom ombytningsratioer fra strøm til </w:t>
-      </w:r>
-      <w:proofErr w:type="spellStart"/>
-      <w:r>
-        <w:t>tokens</w:t>
-      </w:r>
-      <w:proofErr w:type="spellEnd"/>
-      <w:r>
-        <w:t xml:space="preserve">, prisen fra National Power Grid og et tidspunkt hvornår disse priser er oprettet. </w:t>
-      </w:r>
-    </w:p>
-    <w:p>
-      <w:pPr>
-        <w:spacing w:line="360" w:lineRule="auto"/>
-      </w:pPr>
-      <w:r>
-        <w:t>Beskriv tankegang omkring klasser</w:t>
-      </w:r>
-      <w:r>
-        <w:t>, vis klassediagram</w:t>
+        <w:t>Hvad de skal have ansvar for</w:t>
       </w:r>
     </w:p>
     <w:p>
@@ -2524,40 +2541,21 @@
         <w:pStyle w:val="Overskrift2"/>
         <w:spacing w:line="360" w:lineRule="auto"/>
       </w:pPr>
-      <w:bookmarkStart w:id="8" w:name="_Toc500773581"/>
-      <w:r>
-        <w:t>General funktionalitet</w:t>
+      <w:bookmarkStart w:id="8" w:name="_Toc500773582"/>
+      <w:r>
+        <w:t>UI,</w:t>
+      </w:r>
+      <w:r>
+        <w:t xml:space="preserve"> GUI</w:t>
+      </w:r>
+      <w:r>
+        <w:t xml:space="preserve"> eller web </w:t>
+      </w:r>
+      <w:proofErr w:type="spellStart"/>
+      <w:r>
+        <w:t>application</w:t>
       </w:r>
       <w:bookmarkEnd w:id="8"/>
-    </w:p>
-    <w:p>
-      <w:pPr>
-        <w:spacing w:line="360" w:lineRule="auto"/>
-      </w:pPr>
-      <w:r>
-        <w:t>Hvad de skal have ansvar for</w:t>
-      </w:r>
-    </w:p>
-    <w:p>
-      <w:pPr>
-        <w:pStyle w:val="Overskrift2"/>
-        <w:spacing w:line="360" w:lineRule="auto"/>
-      </w:pPr>
-      <w:bookmarkStart w:id="9" w:name="_Toc500773582"/>
-      <w:r>
-        <w:t>UI,</w:t>
-      </w:r>
-      <w:r>
-        <w:t xml:space="preserve"> GUI</w:t>
-      </w:r>
-      <w:r>
-        <w:t xml:space="preserve"> eller web </w:t>
-      </w:r>
-      <w:proofErr w:type="spellStart"/>
-      <w:r>
-        <w:t>application</w:t>
-      </w:r>
-      <w:bookmarkEnd w:id="9"/>
       <w:proofErr w:type="spellEnd"/>
     </w:p>
     <w:p>
@@ -2625,10 +2623,29 @@
         <w:pStyle w:val="Overskrift1"/>
         <w:spacing w:line="360" w:lineRule="auto"/>
       </w:pPr>
-      <w:bookmarkStart w:id="10" w:name="_Toc500773583"/>
+      <w:bookmarkStart w:id="9" w:name="_Toc500773583"/>
       <w:r>
         <w:t>Implementeret design</w:t>
       </w:r>
+      <w:bookmarkEnd w:id="9"/>
+    </w:p>
+    <w:p>
+      <w:pPr>
+        <w:spacing w:line="360" w:lineRule="auto"/>
+      </w:pPr>
+      <w:r>
+        <w:t>I denne del vil der blive gennemgået hvordan vi har implementeret vores design. Der vil blive gennemgået hvordan de valgte databaser er implementeret, hvordan klasserne er implementeret, hvordan programmet kører med noget essentiel kode og om hvordan vores UI er sat op.</w:t>
+      </w:r>
+    </w:p>
+    <w:p>
+      <w:pPr>
+        <w:pStyle w:val="Overskrift2"/>
+        <w:spacing w:line="360" w:lineRule="auto"/>
+      </w:pPr>
+      <w:bookmarkStart w:id="10" w:name="_Toc500773584"/>
+      <w:r>
+        <w:t>Valgte databaser</w:t>
+      </w:r>
       <w:bookmarkEnd w:id="10"/>
     </w:p>
     <w:p>
@@ -2636,17 +2653,25 @@
         <w:spacing w:line="360" w:lineRule="auto"/>
       </w:pPr>
       <w:r>
-        <w:t>I denne del vil der blive gennemgået hvordan vi har implementeret vores design. Der vil blive gennemgået hvordan de valgte databaser er implementeret, hvordan klasserne er implementeret, hvordan programmet kører med noget essentiel kode og om hvordan vores UI er sat op.</w:t>
-      </w:r>
-    </w:p>
-    <w:p>
-      <w:pPr>
-        <w:pStyle w:val="Overskrift2"/>
-        <w:spacing w:line="360" w:lineRule="auto"/>
-      </w:pPr>
-      <w:bookmarkStart w:id="11" w:name="_Toc500773584"/>
-      <w:r>
-        <w:t>Valgte databaser</w:t>
+        <w:t xml:space="preserve">I denne del beskrives hvordan vores SQL og </w:t>
+      </w:r>
+      <w:proofErr w:type="spellStart"/>
+      <w:r>
+        <w:t>NoSQL</w:t>
+      </w:r>
+      <w:proofErr w:type="spellEnd"/>
+      <w:r>
+        <w:t xml:space="preserve"> databaser er implementeret og realiseret. Der vil blive gennemgået hvad de hver især har til ansvar for.</w:t>
+      </w:r>
+    </w:p>
+    <w:p>
+      <w:pPr>
+        <w:pStyle w:val="Overskrift3"/>
+        <w:spacing w:line="360" w:lineRule="auto"/>
+      </w:pPr>
+      <w:bookmarkStart w:id="11" w:name="_Toc500773585"/>
+      <w:r>
+        <w:t>SQL</w:t>
       </w:r>
       <w:bookmarkEnd w:id="11"/>
     </w:p>
@@ -2655,33 +2680,6 @@
         <w:spacing w:line="360" w:lineRule="auto"/>
       </w:pPr>
       <w:r>
-        <w:t xml:space="preserve">I denne del beskrives hvordan vores SQL og </w:t>
-      </w:r>
-      <w:proofErr w:type="spellStart"/>
-      <w:r>
-        <w:t>NoSQL</w:t>
-      </w:r>
-      <w:proofErr w:type="spellEnd"/>
-      <w:r>
-        <w:t xml:space="preserve"> databaser er implementeret og realiseret. Der vil blive gennemgået hvad de hver især har til ansvar for.</w:t>
-      </w:r>
-    </w:p>
-    <w:p>
-      <w:pPr>
-        <w:pStyle w:val="Overskrift3"/>
-        <w:spacing w:line="360" w:lineRule="auto"/>
-      </w:pPr>
-      <w:bookmarkStart w:id="12" w:name="_Toc500773585"/>
-      <w:r>
-        <w:t>SQL</w:t>
-      </w:r>
-      <w:bookmarkEnd w:id="12"/>
-    </w:p>
-    <w:p>
-      <w:pPr>
-        <w:spacing w:line="360" w:lineRule="auto"/>
-      </w:pPr>
-      <w:r>
         <w:t xml:space="preserve">Vores SQL har til ansvar for at persister vores </w:t>
       </w:r>
       <w:proofErr w:type="spellStart"/>
@@ -2760,7 +2758,10 @@
         <w:t xml:space="preserve"> ligger fast. Der er oprettet </w:t>
       </w:r>
       <w:r>
-        <w:t>33 husstande,</w:t>
+        <w:t>32</w:t>
+      </w:r>
+      <w:r>
+        <w:t xml:space="preserve"> husstande,</w:t>
       </w:r>
       <w:r>
         <w:t xml:space="preserve"> 10 virksomheder og 3 landbrug som vores </w:t>
@@ -2840,14 +2841,27 @@
       <w:r>
         <w:t xml:space="preserve">Figur </w:t>
       </w:r>
-      <w:fldSimple w:instr=" SEQ Figur \* ARABIC ">
-        <w:r>
-          <w:rPr>
-            <w:noProof/>
-          </w:rPr>
-          <w:t>1</w:t>
-        </w:r>
-      </w:fldSimple>
+      <w:r>
+        <w:fldChar w:fldCharType="begin"/>
+      </w:r>
+      <w:r>
+        <w:instrText xml:space="preserve"> SEQ Figur \* ARABIC </w:instrText>
+      </w:r>
+      <w:r>
+        <w:fldChar w:fldCharType="separate"/>
+      </w:r>
+      <w:r>
+        <w:rPr>
+          <w:noProof/>
+        </w:rPr>
+        <w:t>1</w:t>
+      </w:r>
+      <w:r>
+        <w:rPr>
+          <w:noProof/>
+        </w:rPr>
+        <w:fldChar w:fldCharType="end"/>
+      </w:r>
       <w:r>
         <w:t xml:space="preserve">, viser ERD for </w:t>
       </w:r>
@@ -2902,6 +2916,22 @@
       <w:r>
         <w:t xml:space="preserve"> kan så blive opdateret hvis priserne ændre sig undervejs. </w:t>
       </w:r>
+      <w:r>
+        <w:t xml:space="preserve"> Der er også lagt en REST Api henover så det er muligt at til gå data i databasen ved brug af http kald. </w:t>
+      </w:r>
+    </w:p>
+    <w:p>
+      <w:pPr>
+        <w:pStyle w:val="Overskrift3"/>
+        <w:spacing w:line="360" w:lineRule="auto"/>
+      </w:pPr>
+      <w:bookmarkStart w:id="12" w:name="_Toc500773586"/>
+      <w:proofErr w:type="spellStart"/>
+      <w:r>
+        <w:t>NoSQL</w:t>
+      </w:r>
+      <w:bookmarkEnd w:id="12"/>
+      <w:proofErr w:type="spellEnd"/>
     </w:p>
     <w:p>
       <w:pPr>
@@ -2910,41 +2940,17 @@
       <w:r>
         <w:t>Hvad har denne til ansvar for</w:t>
       </w:r>
-      <w:r>
-        <w:t>. ERD diagram</w:t>
-      </w:r>
-    </w:p>
-    <w:p>
-      <w:pPr>
-        <w:pStyle w:val="Overskrift3"/>
-        <w:spacing w:line="360" w:lineRule="auto"/>
-      </w:pPr>
-      <w:bookmarkStart w:id="13" w:name="_Toc500773586"/>
-      <w:proofErr w:type="spellStart"/>
-      <w:r>
-        <w:t>NoSQL</w:t>
+    </w:p>
+    <w:p>
+      <w:pPr>
+        <w:pStyle w:val="Overskrift2"/>
+        <w:spacing w:line="360" w:lineRule="auto"/>
+      </w:pPr>
+      <w:bookmarkStart w:id="13" w:name="_Toc500773587"/>
+      <w:r>
+        <w:t>Klasser – hvem gør hvad</w:t>
       </w:r>
       <w:bookmarkEnd w:id="13"/>
-      <w:proofErr w:type="spellEnd"/>
-    </w:p>
-    <w:p>
-      <w:pPr>
-        <w:spacing w:line="360" w:lineRule="auto"/>
-      </w:pPr>
-      <w:r>
-        <w:t>Hvad har denne til ansvar for</w:t>
-      </w:r>
-    </w:p>
-    <w:p>
-      <w:pPr>
-        <w:pStyle w:val="Overskrift2"/>
-        <w:spacing w:line="360" w:lineRule="auto"/>
-      </w:pPr>
-      <w:bookmarkStart w:id="14" w:name="_Toc500773587"/>
-      <w:r>
-        <w:t>Klasser – hvem gør hvad</w:t>
-      </w:r>
-      <w:bookmarkEnd w:id="14"/>
     </w:p>
     <w:p>
       <w:pPr>
@@ -2966,7 +2972,7 @@
         </w:rPr>
         <w:lastRenderedPageBreak/>
         <w:pict>
-          <v:shape id="_x0000_i1026" type="#_x0000_t75" style="width:481.9pt;height:285.4pt">
+          <v:shape id="_x0000_i1026" type="#_x0000_t75" style="width:481.5pt;height:285pt">
             <v:imagedata r:id="rId8" o:title="KlasseDiagramUdkast-Dab"/>
           </v:shape>
         </w:pict>
@@ -2981,27 +2987,14 @@
       <w:r>
         <w:t xml:space="preserve">Figur </w:t>
       </w:r>
-      <w:r>
-        <w:fldChar w:fldCharType="begin"/>
-      </w:r>
-      <w:r>
-        <w:instrText xml:space="preserve"> SEQ Figur \* ARABIC </w:instrText>
-      </w:r>
-      <w:r>
-        <w:fldChar w:fldCharType="separate"/>
-      </w:r>
-      <w:r>
-        <w:rPr>
-          <w:noProof/>
-        </w:rPr>
-        <w:t>2</w:t>
-      </w:r>
-      <w:r>
-        <w:rPr>
-          <w:noProof/>
-        </w:rPr>
-        <w:fldChar w:fldCharType="end"/>
-      </w:r>
+      <w:fldSimple w:instr=" SEQ Figur \* ARABIC ">
+        <w:r>
+          <w:rPr>
+            <w:noProof/>
+          </w:rPr>
+          <w:t>2</w:t>
+        </w:r>
+      </w:fldSimple>
       <w:r>
         <w:t>, Viser klassediagram for hele systemet</w:t>
       </w:r>
@@ -3650,10 +3643,125 @@
         <w:pStyle w:val="Overskrift2"/>
         <w:spacing w:line="360" w:lineRule="auto"/>
       </w:pPr>
-      <w:bookmarkStart w:id="15" w:name="_Toc500773588"/>
+      <w:bookmarkStart w:id="14" w:name="_Toc500773588"/>
       <w:r>
         <w:t>Hvad gør programmet</w:t>
       </w:r>
+      <w:bookmarkEnd w:id="14"/>
+    </w:p>
+    <w:p>
+      <w:pPr>
+        <w:spacing w:line="360" w:lineRule="auto"/>
+      </w:pPr>
+      <w:r>
+        <w:t xml:space="preserve">Dette bliver gennemgået i detalje i den vedlagte video. Programmet starter med at bede om fra den </w:t>
+      </w:r>
+      <w:proofErr w:type="spellStart"/>
+      <w:r>
+        <w:t>prosumer</w:t>
+      </w:r>
+      <w:proofErr w:type="spellEnd"/>
+      <w:r>
+        <w:t xml:space="preserve"> som gerne vil logge ind på smart </w:t>
+      </w:r>
+      <w:proofErr w:type="spellStart"/>
+      <w:r>
+        <w:t>grid’et</w:t>
+      </w:r>
+      <w:proofErr w:type="spellEnd"/>
+      <w:r>
+        <w:t xml:space="preserve">. Her indtaster </w:t>
+      </w:r>
+      <w:proofErr w:type="spellStart"/>
+      <w:r>
+        <w:t>prosumere</w:t>
+      </w:r>
+      <w:proofErr w:type="spellEnd"/>
+      <w:r>
+        <w:t xml:space="preserve"> blot sit ID og er nu præsenteret med en Menu, hvor </w:t>
+      </w:r>
+      <w:proofErr w:type="spellStart"/>
+      <w:r>
+        <w:t>prosumeren</w:t>
+      </w:r>
+      <w:proofErr w:type="spellEnd"/>
+      <w:r>
+        <w:t xml:space="preserve"> har til mulighed for at købe, sælge strøm, se </w:t>
+      </w:r>
+      <w:proofErr w:type="spellStart"/>
+      <w:r>
+        <w:t>Pending</w:t>
+      </w:r>
+      <w:proofErr w:type="spellEnd"/>
+      <w:r>
+        <w:t xml:space="preserve"> </w:t>
+      </w:r>
+      <w:proofErr w:type="spellStart"/>
+      <w:r>
+        <w:t>transactions</w:t>
+      </w:r>
+      <w:proofErr w:type="spellEnd"/>
+      <w:r>
+        <w:t xml:space="preserve"> og se </w:t>
+      </w:r>
+      <w:proofErr w:type="spellStart"/>
+      <w:r>
+        <w:t>completed</w:t>
+      </w:r>
+      <w:proofErr w:type="spellEnd"/>
+      <w:r>
+        <w:t xml:space="preserve"> </w:t>
+      </w:r>
+      <w:proofErr w:type="spellStart"/>
+      <w:r>
+        <w:t>transactions</w:t>
+      </w:r>
+      <w:proofErr w:type="spellEnd"/>
+      <w:r>
+        <w:t xml:space="preserve">.  Programmet henter </w:t>
+      </w:r>
+      <w:proofErr w:type="spellStart"/>
+      <w:r>
+        <w:t>prosumer</w:t>
+      </w:r>
+      <w:proofErr w:type="spellEnd"/>
+      <w:r>
+        <w:t xml:space="preserve"> data ned fra SQL databasen og når </w:t>
+      </w:r>
+      <w:proofErr w:type="spellStart"/>
+      <w:r>
+        <w:t>prosumere</w:t>
+      </w:r>
+      <w:proofErr w:type="spellEnd"/>
+      <w:r>
+        <w:t xml:space="preserve"> strøm vil der oprettet en </w:t>
+      </w:r>
+      <w:proofErr w:type="spellStart"/>
+      <w:r>
+        <w:t>Pending</w:t>
+      </w:r>
+      <w:proofErr w:type="spellEnd"/>
+      <w:r>
+        <w:t xml:space="preserve"> </w:t>
+      </w:r>
+      <w:proofErr w:type="spellStart"/>
+      <w:r>
+        <w:t>transaction</w:t>
+      </w:r>
+      <w:proofErr w:type="spellEnd"/>
+      <w:r>
+        <w:t xml:space="preserve"> i vores Document database</w:t>
+      </w:r>
+    </w:p>
+    <w:p>
+      <w:pPr>
+        <w:pStyle w:val="Overskrift1"/>
+        <w:spacing w:line="360" w:lineRule="auto"/>
+      </w:pPr>
+      <w:bookmarkStart w:id="15" w:name="_Toc500773589"/>
+      <w:r>
+        <w:t>Test af design</w:t>
+      </w:r>
       <w:bookmarkEnd w:id="15"/>
     </w:p>
     <w:p>
@@ -3661,103 +3769,7 @@
         <w:spacing w:line="360" w:lineRule="auto"/>
       </w:pPr>
       <w:r>
-        <w:t xml:space="preserve">Dette bliver gennemgået i detalje i den vedlagte video. Programmet starter med at bede om fra den </w:t>
-      </w:r>
-      <w:proofErr w:type="spellStart"/>
-      <w:r>
-        <w:t>prosumer</w:t>
-      </w:r>
-      <w:proofErr w:type="spellEnd"/>
-      <w:r>
-        <w:t xml:space="preserve"> som gerne vil logge ind på smart </w:t>
-      </w:r>
-      <w:proofErr w:type="spellStart"/>
-      <w:r>
-        <w:t>grid’et</w:t>
-      </w:r>
-      <w:proofErr w:type="spellEnd"/>
-      <w:r>
-        <w:t xml:space="preserve">. Her indtaster </w:t>
-      </w:r>
-      <w:proofErr w:type="spellStart"/>
-      <w:r>
-        <w:t>prosumere</w:t>
-      </w:r>
-      <w:proofErr w:type="spellEnd"/>
-      <w:r>
-        <w:t xml:space="preserve"> blot sit ID og er nu præsenteret med en Menu, hvor </w:t>
-      </w:r>
-      <w:proofErr w:type="spellStart"/>
-      <w:r>
-        <w:t>prosumeren</w:t>
-      </w:r>
-      <w:proofErr w:type="spellEnd"/>
-      <w:r>
-        <w:t xml:space="preserve"> har til mulighed for at købe, sælge strøm, se </w:t>
-      </w:r>
-      <w:proofErr w:type="spellStart"/>
-      <w:r>
-        <w:t>Pending</w:t>
-      </w:r>
-      <w:proofErr w:type="spellEnd"/>
-      <w:r>
-        <w:t xml:space="preserve"> </w:t>
-      </w:r>
-      <w:proofErr w:type="spellStart"/>
-      <w:r>
-        <w:t>transactions</w:t>
-      </w:r>
-      <w:proofErr w:type="spellEnd"/>
-      <w:r>
-        <w:t xml:space="preserve"> og se </w:t>
-      </w:r>
-      <w:proofErr w:type="spellStart"/>
-      <w:r>
-        <w:t>completed</w:t>
-      </w:r>
-      <w:proofErr w:type="spellEnd"/>
-      <w:r>
-        <w:t xml:space="preserve"> </w:t>
-      </w:r>
-      <w:proofErr w:type="spellStart"/>
-      <w:r>
-        <w:t>transactions</w:t>
-      </w:r>
-      <w:proofErr w:type="spellEnd"/>
-      <w:r>
-        <w:t xml:space="preserve">.  Programmet henter </w:t>
-      </w:r>
-      <w:proofErr w:type="spellStart"/>
-      <w:r>
-        <w:t>prosumer</w:t>
-      </w:r>
-      <w:proofErr w:type="spellEnd"/>
-      <w:r>
-        <w:t xml:space="preserve"> data ned fra SQL databasen og når </w:t>
-      </w:r>
-      <w:proofErr w:type="spellStart"/>
-      <w:r>
-        <w:t>prosumere</w:t>
-      </w:r>
-      <w:proofErr w:type="spellEnd"/>
-      <w:r>
-        <w:t xml:space="preserve"> strøm vil der oprettet en </w:t>
-      </w:r>
-      <w:proofErr w:type="spellStart"/>
-      <w:r>
-        <w:t>Pending</w:t>
-      </w:r>
-      <w:proofErr w:type="spellEnd"/>
-      <w:r>
-        <w:t xml:space="preserve"> </w:t>
-      </w:r>
-      <w:proofErr w:type="spellStart"/>
-      <w:r>
-        <w:t>transaction</w:t>
-      </w:r>
-      <w:proofErr w:type="spellEnd"/>
-      <w:r>
-        <w:t xml:space="preserve"> i vores Document database</w:t>
+        <w:t xml:space="preserve">Vores test af design kan ses i den vedlagte video. Det ville være svært at forklare præcis hvordan dette program fungere i bare rent tekst. </w:t>
       </w:r>
     </w:p>
     <w:p>
@@ -3765,30 +3777,57 @@
         <w:pStyle w:val="Overskrift1"/>
         <w:spacing w:line="360" w:lineRule="auto"/>
       </w:pPr>
-      <w:bookmarkStart w:id="16" w:name="_Toc500773589"/>
-      <w:r>
-        <w:t>Test af design</w:t>
-      </w:r>
-      <w:bookmarkEnd w:id="16"/>
-    </w:p>
-    <w:p>
-      <w:pPr>
-        <w:spacing w:line="360" w:lineRule="auto"/>
-      </w:pPr>
-      <w:r>
-        <w:t xml:space="preserve">Vores test af design kan ses i den vedlagte video. Det ville være svært at forklare præcis hvordan dette program fungere i bare rent tekst. </w:t>
-      </w:r>
-    </w:p>
-    <w:p>
-      <w:pPr>
-        <w:pStyle w:val="Overskrift1"/>
-        <w:spacing w:line="360" w:lineRule="auto"/>
-      </w:pPr>
-      <w:bookmarkStart w:id="17" w:name="_Toc500773590"/>
+      <w:bookmarkStart w:id="16" w:name="_Toc500773590"/>
       <w:r>
         <w:lastRenderedPageBreak/>
         <w:t>Diskussion</w:t>
       </w:r>
+      <w:bookmarkEnd w:id="16"/>
+    </w:p>
+    <w:p>
+      <w:pPr>
+        <w:spacing w:line="360" w:lineRule="auto"/>
+      </w:pPr>
+      <w:r>
+        <w:t xml:space="preserve">I dette afsnit vil vi komme ind på hvilke problemer vi er løbet ind i undervejs, hvad der er godt og skidt ved et smart </w:t>
+      </w:r>
+      <w:proofErr w:type="spellStart"/>
+      <w:r>
+        <w:t>grid</w:t>
+      </w:r>
+      <w:proofErr w:type="spellEnd"/>
+      <w:r>
+        <w:t xml:space="preserve">, hvordan vores smart </w:t>
+      </w:r>
+      <w:proofErr w:type="spellStart"/>
+      <w:r>
+        <w:t>grid</w:t>
+      </w:r>
+      <w:proofErr w:type="spellEnd"/>
+      <w:r>
+        <w:t xml:space="preserve"> afviger fra et rigtigt smart </w:t>
+      </w:r>
+      <w:proofErr w:type="spellStart"/>
+      <w:r>
+        <w:t>grid</w:t>
+      </w:r>
+      <w:proofErr w:type="spellEnd"/>
+      <w:r>
+        <w:t>.</w:t>
+      </w:r>
+    </w:p>
+    <w:p>
+      <w:pPr>
+        <w:pStyle w:val="Overskrift2"/>
+        <w:spacing w:line="360" w:lineRule="auto"/>
+      </w:pPr>
+      <w:bookmarkStart w:id="17" w:name="_Toc500773591"/>
+      <w:r>
+        <w:t>Problemer</w:t>
+      </w:r>
+      <w:r>
+        <w:t xml:space="preserve"> undervejs</w:t>
+      </w:r>
       <w:bookmarkEnd w:id="17"/>
     </w:p>
     <w:p>
@@ -3796,15 +3835,96 @@
         <w:spacing w:line="360" w:lineRule="auto"/>
       </w:pPr>
       <w:r>
-        <w:t xml:space="preserve">I dette afsnit vil vi komme ind på hvilke problemer vi er løbet ind i undervejs, hvad der er godt og skidt ved et smart </w:t>
+        <w:t xml:space="preserve">De fleste problemer vi mødte undervejs </w:t>
+      </w:r>
+      <w:r>
+        <w:t xml:space="preserve">var at få data korrekt sendt rundt i mellem de forskellige klasser. Selve databaserne havde vi ikke mange problemer med, der kunne bruges kode og viden fra de andre opgaver i I4DAB til at lave disse. </w:t>
+      </w:r>
+      <w:r>
+        <w:t xml:space="preserve">Vi havde et problem med at de data vi fik ind fra </w:t>
+      </w:r>
+      <w:proofErr w:type="spellStart"/>
+      <w:r>
+        <w:t>Azure</w:t>
+      </w:r>
+      <w:proofErr w:type="spellEnd"/>
+      <w:r>
+        <w:t xml:space="preserve"> ikke blev </w:t>
+      </w:r>
+      <w:proofErr w:type="spellStart"/>
+      <w:r>
+        <w:t>deserialized</w:t>
+      </w:r>
+      <w:proofErr w:type="spellEnd"/>
+      <w:r>
+        <w:t xml:space="preserve"> ordentligt, så dataet ikke kunne passes rundt i programmet. Det viste sig at version af </w:t>
+      </w:r>
+      <w:proofErr w:type="spellStart"/>
+      <w:r>
+        <w:t>Newtonsoft.Json</w:t>
+      </w:r>
+      <w:proofErr w:type="spellEnd"/>
+      <w:r>
+        <w:t xml:space="preserve"> var forskellige imellem projekterne og det gjorde at den ikke var enig om hvordan objekterne skulle håndteres. </w:t>
+      </w:r>
+      <w:r>
+        <w:t xml:space="preserve">Da alle fik samme version var problemet løst. Da vi ikke har adgang til at se dokumenterne som bliver lagt op på universitets </w:t>
+      </w:r>
+      <w:proofErr w:type="spellStart"/>
+      <w:r>
+        <w:t>Azure</w:t>
+      </w:r>
+      <w:proofErr w:type="spellEnd"/>
+      <w:r>
+        <w:t xml:space="preserve">, er det svært at vide om data nu bliver gemt korrekt, men det hele er verificeret til at virke på </w:t>
+      </w:r>
+      <w:proofErr w:type="spellStart"/>
+      <w:r>
+        <w:t>LocalDB</w:t>
+      </w:r>
+      <w:proofErr w:type="spellEnd"/>
+      <w:r>
+        <w:t xml:space="preserve">, og programmet virker stadig efter hensigten selv efter vi har opkoblet til universitets </w:t>
+      </w:r>
+      <w:proofErr w:type="spellStart"/>
+      <w:r>
+        <w:t>Azure</w:t>
+      </w:r>
+      <w:proofErr w:type="spellEnd"/>
+      <w:r>
+        <w:t xml:space="preserve">. </w:t>
+      </w:r>
+    </w:p>
+    <w:p>
+      <w:pPr>
+        <w:pStyle w:val="Overskrift2"/>
+        <w:spacing w:line="360" w:lineRule="auto"/>
+      </w:pPr>
+      <w:bookmarkStart w:id="18" w:name="_Toc500773592"/>
+      <w:proofErr w:type="spellStart"/>
+      <w:r>
+        <w:t>Pros</w:t>
+      </w:r>
+      <w:proofErr w:type="spellEnd"/>
+      <w:r>
+        <w:t xml:space="preserve"> and cons smart </w:t>
       </w:r>
       <w:proofErr w:type="spellStart"/>
       <w:r>
         <w:t>grid</w:t>
       </w:r>
-      <w:proofErr w:type="spellEnd"/>
-      <w:r>
-        <w:t xml:space="preserve">, hvordan vores smart </w:t>
+      <w:bookmarkEnd w:id="18"/>
+      <w:proofErr w:type="spellEnd"/>
+    </w:p>
+    <w:p>
+      <w:pPr>
+        <w:spacing w:line="360" w:lineRule="auto"/>
+      </w:pPr>
+      <w:r>
+        <w:t>Det smarte ved et</w:t>
+      </w:r>
+      <w:r>
+        <w:t xml:space="preserve"> smart </w:t>
       </w:r>
       <w:proofErr w:type="spellStart"/>
       <w:r>
@@ -3812,7 +3932,18 @@
       </w:r>
       <w:proofErr w:type="spellEnd"/>
       <w:r>
-        <w:t xml:space="preserve"> afviger fra et rigtigt smart </w:t>
+        <w:t xml:space="preserve"> </w:t>
+      </w:r>
+      <w:r>
+        <w:t xml:space="preserve">er at alle </w:t>
+      </w:r>
+      <w:proofErr w:type="spellStart"/>
+      <w:r>
+        <w:t>prosumers</w:t>
+      </w:r>
+      <w:proofErr w:type="spellEnd"/>
+      <w:r>
+        <w:t xml:space="preserve"> har mulighed for holde øje med deres strømforbrug og selv regulere om de skal købe eller sælge strøm Dette kan gøre strøm billigere og der er undgås spild af strøm. Det kan også skaleres op og ned. Der kan være et nationalt smart </w:t>
       </w:r>
       <w:proofErr w:type="spellStart"/>
       <w:r>
@@ -3820,7 +3951,31 @@
       </w:r>
       <w:proofErr w:type="spellEnd"/>
       <w:r>
-        <w:t>.</w:t>
+        <w:t xml:space="preserve"> hvor større byer og kommuner vil kunne forhandle strøm, samt et ”globalt” smart </w:t>
+      </w:r>
+      <w:proofErr w:type="spellStart"/>
+      <w:r>
+        <w:t>grid</w:t>
+      </w:r>
+      <w:proofErr w:type="spellEnd"/>
+      <w:r>
+        <w:t xml:space="preserve"> hvor lande imellem kan handle strøm. </w:t>
+      </w:r>
+    </w:p>
+    <w:p>
+      <w:pPr>
+        <w:spacing w:line="360" w:lineRule="auto"/>
+      </w:pPr>
+      <w:r>
+        <w:t xml:space="preserve">Grunden til at smart </w:t>
+      </w:r>
+      <w:proofErr w:type="spellStart"/>
+      <w:r>
+        <w:t>grid</w:t>
+      </w:r>
+      <w:proofErr w:type="spellEnd"/>
+      <w:r>
+        <w:t xml:space="preserve"> ikke er brugt verden over endnu er at det er for dyrt for mange lande/byer at omstrukturere hele deres el net. Større institutioner vil have en konstant brug af Strøm til at opretholde varme, servers mm. Dette kan betyde at prisen for strøm i nogle perioder kan blive meget dyr for den enkle bruger. Der kan også være sikkerhedsbrister i form af det data som Smart meter gemmer og sender. Dette kunne være nemt tilgængeligt for hackere, da teknologien er meget ny og muligvis uden ordentligt sikkerhed. </w:t>
       </w:r>
     </w:p>
     <w:p>
@@ -3828,56 +3983,34 @@
         <w:pStyle w:val="Overskrift2"/>
         <w:spacing w:line="360" w:lineRule="auto"/>
       </w:pPr>
-      <w:bookmarkStart w:id="18" w:name="_Toc500773591"/>
-      <w:r>
-        <w:t>Problemer</w:t>
-      </w:r>
-      <w:r>
-        <w:t xml:space="preserve"> undervejs</w:t>
-      </w:r>
-      <w:bookmarkEnd w:id="18"/>
-    </w:p>
-    <w:p>
-      <w:pPr>
-        <w:spacing w:line="360" w:lineRule="auto"/>
-      </w:pPr>
-      <w:r>
-        <w:t xml:space="preserve">De fleste problemer vi mødte undervejs </w:t>
-      </w:r>
-      <w:r>
-        <w:t xml:space="preserve">var at få data korrekt sendt rundt i mellem de forskellige klasser. Selve databaserne havde vi ikke mange problemer med, der kunne bruges kode og viden fra de andre opgaver i I4DAB til at lave disse. </w:t>
-      </w:r>
-    </w:p>
-    <w:p>
-      <w:pPr>
-        <w:pStyle w:val="Overskrift2"/>
-        <w:spacing w:line="360" w:lineRule="auto"/>
-      </w:pPr>
-      <w:bookmarkStart w:id="19" w:name="_Toc500773592"/>
-      <w:proofErr w:type="spellStart"/>
-      <w:r>
-        <w:t>Pros</w:t>
-      </w:r>
-      <w:proofErr w:type="spellEnd"/>
-      <w:r>
-        <w:t xml:space="preserve"> and cons smart </w:t>
+      <w:bookmarkStart w:id="19" w:name="_Toc500773593"/>
+      <w:r>
+        <w:t xml:space="preserve">True Smart Grid </w:t>
+      </w:r>
+      <w:proofErr w:type="spellStart"/>
+      <w:r>
+        <w:t>Vs</w:t>
+      </w:r>
+      <w:proofErr w:type="spellEnd"/>
+      <w:r>
+        <w:t xml:space="preserve"> Vores</w:t>
+      </w:r>
+      <w:bookmarkEnd w:id="19"/>
+    </w:p>
+    <w:p>
+      <w:pPr>
+        <w:spacing w:line="360" w:lineRule="auto"/>
+      </w:pPr>
+      <w:r>
+        <w:t xml:space="preserve">I et True Smart Grid ville der være nogle ekstra features. F.eks. ville en køber få strøm fra den tætteste sælger i stedet for en tilfældig sælger, hvilket sker i vores smart </w:t>
       </w:r>
       <w:proofErr w:type="spellStart"/>
       <w:r>
         <w:t>grid</w:t>
       </w:r>
-      <w:bookmarkEnd w:id="19"/>
-      <w:proofErr w:type="spellEnd"/>
-    </w:p>
-    <w:p>
-      <w:pPr>
-        <w:spacing w:line="360" w:lineRule="auto"/>
-      </w:pPr>
-      <w:r>
-        <w:t>Det smarte ved et</w:t>
-      </w:r>
-      <w:r>
-        <w:t xml:space="preserve"> smart </w:t>
+      <w:proofErr w:type="spellEnd"/>
+      <w:r>
+        <w:t xml:space="preserve">. Herudover findes der jo ingen "national smart </w:t>
       </w:r>
       <w:proofErr w:type="spellStart"/>
       <w:r>
@@ -3885,10 +4018,51 @@
       </w:r>
       <w:proofErr w:type="spellEnd"/>
       <w:r>
-        <w:t xml:space="preserve"> </w:t>
-      </w:r>
-      <w:r>
-        <w:t xml:space="preserve">er at alle </w:t>
+        <w:t xml:space="preserve">" som kan tage uendelige mængder af strøm. Priserne som bruges vil være reguleret af noget mere </w:t>
+      </w:r>
+      <w:proofErr w:type="spellStart"/>
+      <w:r>
+        <w:t>advanceret</w:t>
+      </w:r>
+      <w:proofErr w:type="spellEnd"/>
+      <w:r>
+        <w:t xml:space="preserve"> end vores </w:t>
+      </w:r>
+      <w:proofErr w:type="spellStart"/>
+      <w:r>
+        <w:t>price</w:t>
+      </w:r>
+      <w:proofErr w:type="spellEnd"/>
+      <w:r>
+        <w:t xml:space="preserve"> regulator, og være baseret på rigtig valuta. </w:t>
+      </w:r>
+      <w:proofErr w:type="spellStart"/>
+      <w:r>
+        <w:t>Prosumers</w:t>
+      </w:r>
+      <w:proofErr w:type="spellEnd"/>
+      <w:r>
+        <w:t xml:space="preserve"> ville have private brugere til at købe og sælge kWh på, eller måske have automatiseret registrering så dette var helt unødvendigt, samt automatisk registrering af salg og køb af kWh.</w:t>
+      </w:r>
+    </w:p>
+    <w:p>
+      <w:pPr>
+        <w:pStyle w:val="Overskrift1"/>
+        <w:spacing w:line="360" w:lineRule="auto"/>
+      </w:pPr>
+      <w:bookmarkStart w:id="20" w:name="_Toc500773594"/>
+      <w:r>
+        <w:lastRenderedPageBreak/>
+        <w:t>Konklusion</w:t>
+      </w:r>
+      <w:bookmarkEnd w:id="20"/>
+    </w:p>
+    <w:p>
+      <w:pPr>
+        <w:spacing w:line="360" w:lineRule="auto"/>
+      </w:pPr>
+      <w:r>
+        <w:t xml:space="preserve">Vi har udviklet et Smart Grid, som virker på en mindre by, med 32 husstande, 10 virksomheder og 3 landbrug, her er det muligt for de forskellige </w:t>
       </w:r>
       <w:proofErr w:type="spellStart"/>
       <w:r>
@@ -3896,7 +4070,50 @@
       </w:r>
       <w:proofErr w:type="spellEnd"/>
       <w:r>
-        <w:t xml:space="preserve"> har mulighed for holde øje med deres strømforbrug og selv regulere om de skal købe eller sælge strøm Dette kan gøre strøm billigere og der er undgås spild af strøm. Det kan også skaleres op og ned. Der kan være et nationalt smart </w:t>
+        <w:t xml:space="preserve"> at købe og sælge strøm til hinanden. Selve databaserne står for at persistere data om hvem </w:t>
+      </w:r>
+      <w:proofErr w:type="spellStart"/>
+      <w:r>
+        <w:t>prosumerne</w:t>
+      </w:r>
+      <w:proofErr w:type="spellEnd"/>
+      <w:r>
+        <w:t xml:space="preserve"> er, hvilke køb der er lavet et i givet tidsvindue, og alle køb som er blevet gennemført. Det hele er koblet op på et større National Smart Grid som har til funktion at opretholde strøm hvis der skulle være dyk i produktion af strøm, eller købe strøm som er tilovers ved overproduktion. Hver </w:t>
+      </w:r>
+      <w:proofErr w:type="spellStart"/>
+      <w:r>
+        <w:t>prosumer</w:t>
+      </w:r>
+      <w:proofErr w:type="spellEnd"/>
+      <w:r>
+        <w:t xml:space="preserve"> har sin egen Server Application hvor de kan logge på med deres id og til går smart </w:t>
+      </w:r>
+      <w:proofErr w:type="spellStart"/>
+      <w:r>
+        <w:t>grid’et</w:t>
+      </w:r>
+      <w:proofErr w:type="spellEnd"/>
+      <w:r>
+        <w:t xml:space="preserve">. </w:t>
+      </w:r>
+      <w:r>
+        <w:t xml:space="preserve">Lige nu er det dog muligt for alle, at tilgå alles køb og salg af strøm, da man blot bruger Id til at logge på med, uden et password. Vores </w:t>
+      </w:r>
+      <w:proofErr w:type="spellStart"/>
+      <w:r>
+        <w:t>application</w:t>
+      </w:r>
+      <w:proofErr w:type="spellEnd"/>
+      <w:r>
+        <w:t xml:space="preserve"> vil mere var den som en server administrator ville have. Da den også har mulighed for at gennemføre alle, ventende transaktioner. Der er lagt et REST Api over alle databaserne, det gør det muligt at tilgå data ved brug af http kald. Så disse blot kunne benyttes i vores C# kode. </w:t>
+      </w:r>
+    </w:p>
+    <w:p>
+      <w:pPr>
+        <w:spacing w:line="360" w:lineRule="auto"/>
+      </w:pPr>
+      <w:r>
+        <w:t xml:space="preserve">Systemet virker som et smart </w:t>
       </w:r>
       <w:proofErr w:type="spellStart"/>
       <w:r>
@@ -3904,118 +4121,21 @@
       </w:r>
       <w:proofErr w:type="spellEnd"/>
       <w:r>
-        <w:t xml:space="preserve"> hvor større byer og kommuner vil kunne forhandle strøm, samt et ”globalt” smart </w:t>
-      </w:r>
-      <w:proofErr w:type="spellStart"/>
-      <w:r>
-        <w:t>grid</w:t>
-      </w:r>
-      <w:proofErr w:type="spellEnd"/>
-      <w:r>
-        <w:t xml:space="preserve"> hvor lande imellem kan handle strøm. </w:t>
-      </w:r>
-    </w:p>
-    <w:p>
-      <w:pPr>
-        <w:spacing w:line="360" w:lineRule="auto"/>
-      </w:pPr>
-      <w:r>
-        <w:t xml:space="preserve">Grunden til at smart </w:t>
-      </w:r>
-      <w:proofErr w:type="spellStart"/>
-      <w:r>
-        <w:t>grid</w:t>
-      </w:r>
-      <w:proofErr w:type="spellEnd"/>
-      <w:r>
-        <w:t xml:space="preserve"> ikke er brugt verden over endnu er at det er for dyrt for mange lande/byer at omstrukturere hele deres el net. Større institutioner vil have en konstant brug af Strøm til at opretholde varme, servers mm. Dette kan betyde at prisen for strøm i nogle perioder kan blive meget dyr for den enkle bruger. Der kan også være sikkerhedsbrister i form af det data som Smart meter gemmer og sender. Dette kunne være nemt tilgængeligt for hackere, da teknologien er meget ny og muligvis uden ordentligt sikkerhed. </w:t>
-      </w:r>
-    </w:p>
-    <w:p>
-      <w:pPr>
-        <w:pStyle w:val="Overskrift2"/>
-        <w:spacing w:line="360" w:lineRule="auto"/>
-      </w:pPr>
-      <w:bookmarkStart w:id="20" w:name="_Toc500773593"/>
-      <w:r>
-        <w:t xml:space="preserve">True Smart Grid </w:t>
-      </w:r>
-      <w:proofErr w:type="spellStart"/>
-      <w:r>
-        <w:t>Vs</w:t>
-      </w:r>
-      <w:proofErr w:type="spellEnd"/>
-      <w:r>
-        <w:t xml:space="preserve"> Vores</w:t>
-      </w:r>
-      <w:bookmarkEnd w:id="20"/>
-    </w:p>
-    <w:p>
-      <w:pPr>
-        <w:spacing w:line="360" w:lineRule="auto"/>
-      </w:pPr>
-      <w:r>
-        <w:t xml:space="preserve">I et True Smart Grid ville der være nogle ekstra features. F.eks. ville en køber få strøm fra den tætteste sælger i stedet for en tilfældig sælger, hvilket sker i vores smart </w:t>
-      </w:r>
-      <w:proofErr w:type="spellStart"/>
-      <w:r>
-        <w:t>grid</w:t>
-      </w:r>
-      <w:proofErr w:type="spellEnd"/>
-      <w:r>
-        <w:t xml:space="preserve">. Herudover findes der jo ingen "national smart </w:t>
-      </w:r>
-      <w:proofErr w:type="spellStart"/>
-      <w:r>
-        <w:t>grid</w:t>
-      </w:r>
-      <w:proofErr w:type="spellEnd"/>
-      <w:r>
-        <w:t xml:space="preserve">" som kan tage uendelige mængder af strøm. Priserne som bruges vil være reguleret af noget mere </w:t>
-      </w:r>
-      <w:proofErr w:type="spellStart"/>
-      <w:r>
-        <w:t>advanceret</w:t>
-      </w:r>
-      <w:proofErr w:type="spellEnd"/>
-      <w:r>
-        <w:t xml:space="preserve"> end vores </w:t>
-      </w:r>
-      <w:proofErr w:type="spellStart"/>
-      <w:r>
-        <w:t>price</w:t>
-      </w:r>
-      <w:proofErr w:type="spellEnd"/>
-      <w:r>
-        <w:t xml:space="preserve"> regulator, og være baseret på rigtig valuta. </w:t>
-      </w:r>
-      <w:proofErr w:type="spellStart"/>
-      <w:r>
-        <w:t>Prosumers</w:t>
-      </w:r>
-      <w:proofErr w:type="spellEnd"/>
-      <w:r>
-        <w:t xml:space="preserve"> ville have private brugere til at købe og sælge kWh på, eller måske have automatiseret registrering så dette var helt unødvendigt, samt automatisk regi</w:t>
-      </w:r>
-      <w:r>
-        <w:t>strering af salg og køb af kWh.</w:t>
-      </w:r>
-    </w:p>
-    <w:p>
-      <w:pPr>
-        <w:pStyle w:val="Overskrift1"/>
-        <w:spacing w:line="360" w:lineRule="auto"/>
-      </w:pPr>
-      <w:bookmarkStart w:id="21" w:name="_Toc500773594"/>
-      <w:r>
-        <w:t>Konklusion</w:t>
-      </w:r>
+        <w:t xml:space="preserve">, og er koblet op til National Smart Grid, hvis </w:t>
+      </w:r>
+      <w:proofErr w:type="spellStart"/>
+      <w:r>
+        <w:t>prosumers</w:t>
+      </w:r>
+      <w:proofErr w:type="spellEnd"/>
+      <w:r>
+        <w:t xml:space="preserve"> prøver at købe strøm som ikke er d</w:t>
+      </w:r>
+      <w:r>
+        <w:t>er vil programmet ikke crashe.</w:t>
+      </w:r>
+      <w:bookmarkStart w:id="21" w:name="_GoBack"/>
       <w:bookmarkEnd w:id="21"/>
-    </w:p>
-    <w:p>
-      <w:r>
-        <w:t>Hvad har vi lært? NOTHING</w:t>
-      </w:r>
     </w:p>
     <w:sectPr>
       <w:footerReference w:type="default" r:id="rId9"/>
@@ -4065,6 +4185,7 @@
         <w:docPartUnique/>
       </w:docPartObj>
     </w:sdtPr>
+    <w:sdtEndPr/>
     <w:sdtContent>
       <w:p>
         <w:pPr>
@@ -4084,7 +4205,7 @@
           <w:rPr>
             <w:noProof/>
           </w:rPr>
-          <w:t>1</w:t>
+          <w:t>7</w:t>
         </w:r>
         <w:r>
           <w:fldChar w:fldCharType="end"/>
@@ -4932,21 +5053,21 @@
     <w:charset w:val="00"/>
     <w:family w:val="swiss"/>
     <w:pitch w:val="variable"/>
-    <w:sig w:usb0="E0002AFF" w:usb1="C000247B" w:usb2="00000009" w:usb3="00000000" w:csb0="000001FF" w:csb1="00000000"/>
+    <w:sig w:usb0="E00002FF" w:usb1="4000ACFF" w:usb2="00000001" w:usb3="00000000" w:csb0="0000019F" w:csb1="00000000"/>
   </w:font>
   <w:font w:name="Times New Roman">
     <w:panose1 w:val="02020603050405020304"/>
     <w:charset w:val="00"/>
     <w:family w:val="roman"/>
     <w:pitch w:val="variable"/>
-    <w:sig w:usb0="E0002EFF" w:usb1="C000785B" w:usb2="00000009" w:usb3="00000000" w:csb0="000001FF" w:csb1="00000000"/>
+    <w:sig w:usb0="E0002EFF" w:usb1="C0007843" w:usb2="00000009" w:usb3="00000000" w:csb0="000001FF" w:csb1="00000000"/>
   </w:font>
   <w:font w:name="Calibri Light">
     <w:panose1 w:val="020F0302020204030204"/>
     <w:charset w:val="00"/>
     <w:family w:val="swiss"/>
     <w:pitch w:val="variable"/>
-    <w:sig w:usb0="E0002AFF" w:usb1="C000247B" w:usb2="00000009" w:usb3="00000000" w:csb0="000001FF" w:csb1="00000000"/>
+    <w:sig w:usb0="A00002EF" w:usb1="4000207B" w:usb2="00000000" w:usb3="00000000" w:csb0="0000019F" w:csb1="00000000"/>
   </w:font>
 </w:fonts>
 </file>
@@ -4967,6 +5088,7 @@
   </w:compat>
   <w:rsids>
     <w:rsidRoot w:val="00DE7FDB"/>
+    <w:rsid w:val="00005FAA"/>
     <w:rsid w:val="008E0D76"/>
     <w:rsid w:val="00BD6F6B"/>
     <w:rsid w:val="00DE7FDB"/>
@@ -5714,7 +5836,7 @@
 </file>
 
 <file path=customXml/itemProps1.xml><?xml version="1.0" encoding="utf-8"?>
-<ds:datastoreItem xmlns:ds="http://schemas.openxmlformats.org/officeDocument/2006/customXml" ds:itemID="{3BC17F26-E36A-4381-99E9-9127D9A913D2}">
+<ds:datastoreItem xmlns:ds="http://schemas.openxmlformats.org/officeDocument/2006/customXml" ds:itemID="{C0D40322-4130-4589-BF64-7A057144A548}">
   <ds:schemaRefs>
     <ds:schemaRef ds:uri="http://schemas.openxmlformats.org/officeDocument/2006/bibliography"/>
   </ds:schemaRefs>

</xml_diff>